<commit_message>
Nuevo RF de interfaz
</commit_message>
<xml_diff>
--- a/Proyecto/Entrega 1/Requerimientos funcionales y no funcionales.docx
+++ b/Proyecto/Entrega 1/Requerimientos funcionales y no funcionales.docx
@@ -174,25 +174,14 @@
                 <w:szCs w:val="24"/>
               </w:rPr>
             </w:pPr>
-            <w:proofErr w:type="spellStart"/>
-            <w:r>
-              <w:rPr>
-                <w:rFonts w:asciiTheme="majorHAnsi" w:eastAsia="Nunito" w:hAnsiTheme="majorHAnsi" w:cstheme="majorHAnsi"/>
-                <w:b/>
-                <w:sz w:val="24"/>
-                <w:szCs w:val="24"/>
-              </w:rPr>
-              <w:t>Req</w:t>
-            </w:r>
-            <w:proofErr w:type="spellEnd"/>
-            <w:r>
-              <w:rPr>
-                <w:rFonts w:asciiTheme="majorHAnsi" w:eastAsia="Nunito" w:hAnsiTheme="majorHAnsi" w:cstheme="majorHAnsi"/>
-                <w:b/>
-                <w:sz w:val="24"/>
-                <w:szCs w:val="24"/>
-              </w:rPr>
-              <w:t>. id</w:t>
+            <w:r>
+              <w:rPr>
+                <w:rFonts w:asciiTheme="majorHAnsi" w:eastAsia="Nunito" w:hAnsiTheme="majorHAnsi" w:cstheme="majorHAnsi"/>
+                <w:b/>
+                <w:sz w:val="24"/>
+                <w:szCs w:val="24"/>
+              </w:rPr>
+              <w:t>Req. id</w:t>
             </w:r>
           </w:p>
         </w:tc>
@@ -517,25 +506,14 @@
                 <w:szCs w:val="24"/>
               </w:rPr>
             </w:pPr>
-            <w:proofErr w:type="spellStart"/>
-            <w:r>
-              <w:rPr>
-                <w:rFonts w:asciiTheme="majorHAnsi" w:eastAsia="Nunito" w:hAnsiTheme="majorHAnsi" w:cstheme="majorHAnsi"/>
-                <w:b/>
-                <w:sz w:val="24"/>
-                <w:szCs w:val="24"/>
-              </w:rPr>
-              <w:t>Req</w:t>
-            </w:r>
-            <w:proofErr w:type="spellEnd"/>
-            <w:r>
-              <w:rPr>
-                <w:rFonts w:asciiTheme="majorHAnsi" w:eastAsia="Nunito" w:hAnsiTheme="majorHAnsi" w:cstheme="majorHAnsi"/>
-                <w:b/>
-                <w:sz w:val="24"/>
-                <w:szCs w:val="24"/>
-              </w:rPr>
-              <w:t>. id</w:t>
+            <w:r>
+              <w:rPr>
+                <w:rFonts w:asciiTheme="majorHAnsi" w:eastAsia="Nunito" w:hAnsiTheme="majorHAnsi" w:cstheme="majorHAnsi"/>
+                <w:b/>
+                <w:sz w:val="24"/>
+                <w:szCs w:val="24"/>
+              </w:rPr>
+              <w:t>Req. id</w:t>
             </w:r>
           </w:p>
         </w:tc>
@@ -866,25 +844,14 @@
                 <w:szCs w:val="24"/>
               </w:rPr>
             </w:pPr>
-            <w:proofErr w:type="spellStart"/>
-            <w:r>
-              <w:rPr>
-                <w:rFonts w:asciiTheme="majorHAnsi" w:eastAsia="Nunito" w:hAnsiTheme="majorHAnsi" w:cstheme="majorHAnsi"/>
-                <w:b/>
-                <w:sz w:val="24"/>
-                <w:szCs w:val="24"/>
-              </w:rPr>
-              <w:t>Req</w:t>
-            </w:r>
-            <w:proofErr w:type="spellEnd"/>
-            <w:r>
-              <w:rPr>
-                <w:rFonts w:asciiTheme="majorHAnsi" w:eastAsia="Nunito" w:hAnsiTheme="majorHAnsi" w:cstheme="majorHAnsi"/>
-                <w:b/>
-                <w:sz w:val="24"/>
-                <w:szCs w:val="24"/>
-              </w:rPr>
-              <w:t>. id</w:t>
+            <w:r>
+              <w:rPr>
+                <w:rFonts w:asciiTheme="majorHAnsi" w:eastAsia="Nunito" w:hAnsiTheme="majorHAnsi" w:cstheme="majorHAnsi"/>
+                <w:b/>
+                <w:sz w:val="24"/>
+                <w:szCs w:val="24"/>
+              </w:rPr>
+              <w:t>Req. id</w:t>
             </w:r>
           </w:p>
         </w:tc>
@@ -1208,25 +1175,14 @@
                 <w:szCs w:val="24"/>
               </w:rPr>
             </w:pPr>
-            <w:proofErr w:type="spellStart"/>
-            <w:r>
-              <w:rPr>
-                <w:rFonts w:asciiTheme="majorHAnsi" w:eastAsia="Nunito" w:hAnsiTheme="majorHAnsi" w:cstheme="majorHAnsi"/>
-                <w:b/>
-                <w:sz w:val="24"/>
-                <w:szCs w:val="24"/>
-              </w:rPr>
-              <w:t>Req</w:t>
-            </w:r>
-            <w:proofErr w:type="spellEnd"/>
-            <w:r>
-              <w:rPr>
-                <w:rFonts w:asciiTheme="majorHAnsi" w:eastAsia="Nunito" w:hAnsiTheme="majorHAnsi" w:cstheme="majorHAnsi"/>
-                <w:b/>
-                <w:sz w:val="24"/>
-                <w:szCs w:val="24"/>
-              </w:rPr>
-              <w:t>. id</w:t>
+            <w:r>
+              <w:rPr>
+                <w:rFonts w:asciiTheme="majorHAnsi" w:eastAsia="Nunito" w:hAnsiTheme="majorHAnsi" w:cstheme="majorHAnsi"/>
+                <w:b/>
+                <w:sz w:val="24"/>
+                <w:szCs w:val="24"/>
+              </w:rPr>
+              <w:t>Req. id</w:t>
             </w:r>
           </w:p>
         </w:tc>
@@ -1509,25 +1465,14 @@
                 <w:szCs w:val="24"/>
               </w:rPr>
             </w:pPr>
-            <w:proofErr w:type="spellStart"/>
-            <w:r>
-              <w:rPr>
-                <w:rFonts w:asciiTheme="majorHAnsi" w:eastAsia="Nunito" w:hAnsiTheme="majorHAnsi" w:cstheme="majorHAnsi"/>
-                <w:b/>
-                <w:sz w:val="24"/>
-                <w:szCs w:val="24"/>
-              </w:rPr>
-              <w:t>Req</w:t>
-            </w:r>
-            <w:proofErr w:type="spellEnd"/>
-            <w:r>
-              <w:rPr>
-                <w:rFonts w:asciiTheme="majorHAnsi" w:eastAsia="Nunito" w:hAnsiTheme="majorHAnsi" w:cstheme="majorHAnsi"/>
-                <w:b/>
-                <w:sz w:val="24"/>
-                <w:szCs w:val="24"/>
-              </w:rPr>
-              <w:t>. id</w:t>
+            <w:r>
+              <w:rPr>
+                <w:rFonts w:asciiTheme="majorHAnsi" w:eastAsia="Nunito" w:hAnsiTheme="majorHAnsi" w:cstheme="majorHAnsi"/>
+                <w:b/>
+                <w:sz w:val="24"/>
+                <w:szCs w:val="24"/>
+              </w:rPr>
+              <w:t>Req. id</w:t>
             </w:r>
           </w:p>
         </w:tc>
@@ -1686,15 +1631,7 @@
                 <w:sz w:val="24"/>
                 <w:szCs w:val="24"/>
               </w:rPr>
-              <w:t xml:space="preserve">Permite al administrador del sistema, </w:t>
-            </w:r>
-            <w:r>
-              <w:rPr>
-                <w:rFonts w:asciiTheme="majorHAnsi" w:eastAsia="Nunito" w:hAnsiTheme="majorHAnsi" w:cstheme="majorHAnsi"/>
-                <w:sz w:val="24"/>
-                <w:szCs w:val="24"/>
-              </w:rPr>
-              <w:t xml:space="preserve">modificar los datos de </w:t>
+              <w:t xml:space="preserve">Permite al administrador del sistema, modificar los datos de </w:t>
             </w:r>
             <w:r>
               <w:rPr>
@@ -1833,25 +1770,14 @@
                 <w:szCs w:val="24"/>
               </w:rPr>
             </w:pPr>
-            <w:proofErr w:type="spellStart"/>
-            <w:r>
-              <w:rPr>
-                <w:rFonts w:asciiTheme="majorHAnsi" w:eastAsia="Nunito" w:hAnsiTheme="majorHAnsi" w:cstheme="majorHAnsi"/>
-                <w:b/>
-                <w:sz w:val="24"/>
-                <w:szCs w:val="24"/>
-              </w:rPr>
-              <w:t>Req</w:t>
-            </w:r>
-            <w:proofErr w:type="spellEnd"/>
-            <w:r>
-              <w:rPr>
-                <w:rFonts w:asciiTheme="majorHAnsi" w:eastAsia="Nunito" w:hAnsiTheme="majorHAnsi" w:cstheme="majorHAnsi"/>
-                <w:b/>
-                <w:sz w:val="24"/>
-                <w:szCs w:val="24"/>
-              </w:rPr>
-              <w:t>. id</w:t>
+            <w:r>
+              <w:rPr>
+                <w:rFonts w:asciiTheme="majorHAnsi" w:eastAsia="Nunito" w:hAnsiTheme="majorHAnsi" w:cstheme="majorHAnsi"/>
+                <w:b/>
+                <w:sz w:val="24"/>
+                <w:szCs w:val="24"/>
+              </w:rPr>
+              <w:t>Req. id</w:t>
             </w:r>
           </w:p>
         </w:tc>
@@ -1880,15 +1806,7 @@
                 <w:sz w:val="24"/>
                 <w:szCs w:val="24"/>
               </w:rPr>
-              <w:t>F0</w:t>
-            </w:r>
-            <w:r>
-              <w:rPr>
-                <w:rFonts w:asciiTheme="majorHAnsi" w:eastAsia="Nunito" w:hAnsiTheme="majorHAnsi" w:cstheme="majorHAnsi"/>
-                <w:sz w:val="24"/>
-                <w:szCs w:val="24"/>
-              </w:rPr>
-              <w:t>6</w:t>
+              <w:t>F06</w:t>
             </w:r>
           </w:p>
         </w:tc>
@@ -2141,25 +2059,14 @@
                 <w:szCs w:val="24"/>
               </w:rPr>
             </w:pPr>
-            <w:proofErr w:type="spellStart"/>
-            <w:r>
-              <w:rPr>
-                <w:rFonts w:asciiTheme="majorHAnsi" w:eastAsia="Nunito" w:hAnsiTheme="majorHAnsi" w:cstheme="majorHAnsi"/>
-                <w:b/>
-                <w:sz w:val="24"/>
-                <w:szCs w:val="24"/>
-              </w:rPr>
-              <w:t>Req</w:t>
-            </w:r>
-            <w:proofErr w:type="spellEnd"/>
-            <w:r>
-              <w:rPr>
-                <w:rFonts w:asciiTheme="majorHAnsi" w:eastAsia="Nunito" w:hAnsiTheme="majorHAnsi" w:cstheme="majorHAnsi"/>
-                <w:b/>
-                <w:sz w:val="24"/>
-                <w:szCs w:val="24"/>
-              </w:rPr>
-              <w:t>. id</w:t>
+            <w:r>
+              <w:rPr>
+                <w:rFonts w:asciiTheme="majorHAnsi" w:eastAsia="Nunito" w:hAnsiTheme="majorHAnsi" w:cstheme="majorHAnsi"/>
+                <w:b/>
+                <w:sz w:val="24"/>
+                <w:szCs w:val="24"/>
+              </w:rPr>
+              <w:t>Req. id</w:t>
             </w:r>
           </w:p>
         </w:tc>
@@ -2188,15 +2095,7 @@
                 <w:sz w:val="24"/>
                 <w:szCs w:val="24"/>
               </w:rPr>
-              <w:t>F0</w:t>
-            </w:r>
-            <w:r>
-              <w:rPr>
-                <w:rFonts w:asciiTheme="majorHAnsi" w:eastAsia="Nunito" w:hAnsiTheme="majorHAnsi" w:cstheme="majorHAnsi"/>
-                <w:sz w:val="24"/>
-                <w:szCs w:val="24"/>
-              </w:rPr>
-              <w:t>7</w:t>
+              <w:t>F07</w:t>
             </w:r>
           </w:p>
         </w:tc>
@@ -2449,25 +2348,14 @@
                 <w:szCs w:val="24"/>
               </w:rPr>
             </w:pPr>
-            <w:proofErr w:type="spellStart"/>
-            <w:r>
-              <w:rPr>
-                <w:rFonts w:asciiTheme="majorHAnsi" w:eastAsia="Nunito" w:hAnsiTheme="majorHAnsi" w:cstheme="majorHAnsi"/>
-                <w:b/>
-                <w:sz w:val="24"/>
-                <w:szCs w:val="24"/>
-              </w:rPr>
-              <w:t>Req</w:t>
-            </w:r>
-            <w:proofErr w:type="spellEnd"/>
-            <w:r>
-              <w:rPr>
-                <w:rFonts w:asciiTheme="majorHAnsi" w:eastAsia="Nunito" w:hAnsiTheme="majorHAnsi" w:cstheme="majorHAnsi"/>
-                <w:b/>
-                <w:sz w:val="24"/>
-                <w:szCs w:val="24"/>
-              </w:rPr>
-              <w:t>. id</w:t>
+            <w:r>
+              <w:rPr>
+                <w:rFonts w:asciiTheme="majorHAnsi" w:eastAsia="Nunito" w:hAnsiTheme="majorHAnsi" w:cstheme="majorHAnsi"/>
+                <w:b/>
+                <w:sz w:val="24"/>
+                <w:szCs w:val="24"/>
+              </w:rPr>
+              <w:t>Req. id</w:t>
             </w:r>
           </w:p>
         </w:tc>
@@ -2496,15 +2384,7 @@
                 <w:sz w:val="24"/>
                 <w:szCs w:val="24"/>
               </w:rPr>
-              <w:t>F0</w:t>
-            </w:r>
-            <w:r>
-              <w:rPr>
-                <w:rFonts w:asciiTheme="majorHAnsi" w:eastAsia="Nunito" w:hAnsiTheme="majorHAnsi" w:cstheme="majorHAnsi"/>
-                <w:sz w:val="24"/>
-                <w:szCs w:val="24"/>
-              </w:rPr>
-              <w:t>8</w:t>
+              <w:t>F08</w:t>
             </w:r>
           </w:p>
         </w:tc>
@@ -2749,25 +2629,14 @@
                 <w:szCs w:val="24"/>
               </w:rPr>
             </w:pPr>
-            <w:proofErr w:type="spellStart"/>
-            <w:r>
-              <w:rPr>
-                <w:rFonts w:asciiTheme="majorHAnsi" w:eastAsia="Nunito" w:hAnsiTheme="majorHAnsi" w:cstheme="majorHAnsi"/>
-                <w:b/>
-                <w:sz w:val="24"/>
-                <w:szCs w:val="24"/>
-              </w:rPr>
-              <w:t>Req</w:t>
-            </w:r>
-            <w:proofErr w:type="spellEnd"/>
-            <w:r>
-              <w:rPr>
-                <w:rFonts w:asciiTheme="majorHAnsi" w:eastAsia="Nunito" w:hAnsiTheme="majorHAnsi" w:cstheme="majorHAnsi"/>
-                <w:b/>
-                <w:sz w:val="24"/>
-                <w:szCs w:val="24"/>
-              </w:rPr>
-              <w:t>. id</w:t>
+            <w:r>
+              <w:rPr>
+                <w:rFonts w:asciiTheme="majorHAnsi" w:eastAsia="Nunito" w:hAnsiTheme="majorHAnsi" w:cstheme="majorHAnsi"/>
+                <w:b/>
+                <w:sz w:val="24"/>
+                <w:szCs w:val="24"/>
+              </w:rPr>
+              <w:t>Req. id</w:t>
             </w:r>
           </w:p>
         </w:tc>
@@ -2796,15 +2665,7 @@
                 <w:sz w:val="24"/>
                 <w:szCs w:val="24"/>
               </w:rPr>
-              <w:t>F0</w:t>
-            </w:r>
-            <w:r>
-              <w:rPr>
-                <w:rFonts w:asciiTheme="majorHAnsi" w:eastAsia="Nunito" w:hAnsiTheme="majorHAnsi" w:cstheme="majorHAnsi"/>
-                <w:sz w:val="24"/>
-                <w:szCs w:val="24"/>
-              </w:rPr>
-              <w:t>9</w:t>
+              <w:t>F09</w:t>
             </w:r>
           </w:p>
         </w:tc>
@@ -3057,25 +2918,14 @@
                 <w:szCs w:val="24"/>
               </w:rPr>
             </w:pPr>
-            <w:proofErr w:type="spellStart"/>
-            <w:r>
-              <w:rPr>
-                <w:rFonts w:asciiTheme="majorHAnsi" w:eastAsia="Nunito" w:hAnsiTheme="majorHAnsi" w:cstheme="majorHAnsi"/>
-                <w:b/>
-                <w:sz w:val="24"/>
-                <w:szCs w:val="24"/>
-              </w:rPr>
-              <w:t>Req</w:t>
-            </w:r>
-            <w:proofErr w:type="spellEnd"/>
-            <w:r>
-              <w:rPr>
-                <w:rFonts w:asciiTheme="majorHAnsi" w:eastAsia="Nunito" w:hAnsiTheme="majorHAnsi" w:cstheme="majorHAnsi"/>
-                <w:b/>
-                <w:sz w:val="24"/>
-                <w:szCs w:val="24"/>
-              </w:rPr>
-              <w:t>. id</w:t>
+            <w:r>
+              <w:rPr>
+                <w:rFonts w:asciiTheme="majorHAnsi" w:eastAsia="Nunito" w:hAnsiTheme="majorHAnsi" w:cstheme="majorHAnsi"/>
+                <w:b/>
+                <w:sz w:val="24"/>
+                <w:szCs w:val="24"/>
+              </w:rPr>
+              <w:t>Req. id</w:t>
             </w:r>
           </w:p>
         </w:tc>
@@ -3104,15 +2954,7 @@
                 <w:sz w:val="24"/>
                 <w:szCs w:val="24"/>
               </w:rPr>
-              <w:t>F</w:t>
-            </w:r>
-            <w:r>
-              <w:rPr>
-                <w:rFonts w:asciiTheme="majorHAnsi" w:eastAsia="Nunito" w:hAnsiTheme="majorHAnsi" w:cstheme="majorHAnsi"/>
-                <w:sz w:val="24"/>
-                <w:szCs w:val="24"/>
-              </w:rPr>
-              <w:t>10</w:t>
+              <w:t>F10</w:t>
             </w:r>
           </w:p>
         </w:tc>
@@ -3365,25 +3207,14 @@
                 <w:szCs w:val="24"/>
               </w:rPr>
             </w:pPr>
-            <w:proofErr w:type="spellStart"/>
-            <w:r>
-              <w:rPr>
-                <w:rFonts w:asciiTheme="majorHAnsi" w:eastAsia="Nunito" w:hAnsiTheme="majorHAnsi" w:cstheme="majorHAnsi"/>
-                <w:b/>
-                <w:sz w:val="24"/>
-                <w:szCs w:val="24"/>
-              </w:rPr>
-              <w:t>Req</w:t>
-            </w:r>
-            <w:proofErr w:type="spellEnd"/>
-            <w:r>
-              <w:rPr>
-                <w:rFonts w:asciiTheme="majorHAnsi" w:eastAsia="Nunito" w:hAnsiTheme="majorHAnsi" w:cstheme="majorHAnsi"/>
-                <w:b/>
-                <w:sz w:val="24"/>
-                <w:szCs w:val="24"/>
-              </w:rPr>
-              <w:t>. id</w:t>
+            <w:r>
+              <w:rPr>
+                <w:rFonts w:asciiTheme="majorHAnsi" w:eastAsia="Nunito" w:hAnsiTheme="majorHAnsi" w:cstheme="majorHAnsi"/>
+                <w:b/>
+                <w:sz w:val="24"/>
+                <w:szCs w:val="24"/>
+              </w:rPr>
+              <w:t>Req. id</w:t>
             </w:r>
           </w:p>
         </w:tc>
@@ -3412,15 +3243,7 @@
                 <w:sz w:val="24"/>
                 <w:szCs w:val="24"/>
               </w:rPr>
-              <w:t>F</w:t>
-            </w:r>
-            <w:r>
-              <w:rPr>
-                <w:rFonts w:asciiTheme="majorHAnsi" w:eastAsia="Nunito" w:hAnsiTheme="majorHAnsi" w:cstheme="majorHAnsi"/>
-                <w:sz w:val="24"/>
-                <w:szCs w:val="24"/>
-              </w:rPr>
-              <w:t>11</w:t>
+              <w:t>F11</w:t>
             </w:r>
           </w:p>
         </w:tc>
@@ -3673,25 +3496,14 @@
                 <w:szCs w:val="24"/>
               </w:rPr>
             </w:pPr>
-            <w:proofErr w:type="spellStart"/>
-            <w:r>
-              <w:rPr>
-                <w:rFonts w:asciiTheme="majorHAnsi" w:eastAsia="Nunito" w:hAnsiTheme="majorHAnsi" w:cstheme="majorHAnsi"/>
-                <w:b/>
-                <w:sz w:val="24"/>
-                <w:szCs w:val="24"/>
-              </w:rPr>
-              <w:t>Req</w:t>
-            </w:r>
-            <w:proofErr w:type="spellEnd"/>
-            <w:r>
-              <w:rPr>
-                <w:rFonts w:asciiTheme="majorHAnsi" w:eastAsia="Nunito" w:hAnsiTheme="majorHAnsi" w:cstheme="majorHAnsi"/>
-                <w:b/>
-                <w:sz w:val="24"/>
-                <w:szCs w:val="24"/>
-              </w:rPr>
-              <w:t>. id</w:t>
+            <w:r>
+              <w:rPr>
+                <w:rFonts w:asciiTheme="majorHAnsi" w:eastAsia="Nunito" w:hAnsiTheme="majorHAnsi" w:cstheme="majorHAnsi"/>
+                <w:b/>
+                <w:sz w:val="24"/>
+                <w:szCs w:val="24"/>
+              </w:rPr>
+              <w:t>Req. id</w:t>
             </w:r>
           </w:p>
         </w:tc>
@@ -3720,15 +3532,7 @@
                 <w:sz w:val="24"/>
                 <w:szCs w:val="24"/>
               </w:rPr>
-              <w:t>F</w:t>
-            </w:r>
-            <w:r>
-              <w:rPr>
-                <w:rFonts w:asciiTheme="majorHAnsi" w:eastAsia="Nunito" w:hAnsiTheme="majorHAnsi" w:cstheme="majorHAnsi"/>
-                <w:sz w:val="24"/>
-                <w:szCs w:val="24"/>
-              </w:rPr>
-              <w:t>12</w:t>
+              <w:t>F12</w:t>
             </w:r>
           </w:p>
         </w:tc>
@@ -3989,25 +3793,14 @@
                 <w:szCs w:val="24"/>
               </w:rPr>
             </w:pPr>
-            <w:proofErr w:type="spellStart"/>
-            <w:r>
-              <w:rPr>
-                <w:rFonts w:asciiTheme="majorHAnsi" w:eastAsia="Nunito" w:hAnsiTheme="majorHAnsi" w:cstheme="majorHAnsi"/>
-                <w:b/>
-                <w:sz w:val="24"/>
-                <w:szCs w:val="24"/>
-              </w:rPr>
-              <w:t>Req</w:t>
-            </w:r>
-            <w:proofErr w:type="spellEnd"/>
-            <w:r>
-              <w:rPr>
-                <w:rFonts w:asciiTheme="majorHAnsi" w:eastAsia="Nunito" w:hAnsiTheme="majorHAnsi" w:cstheme="majorHAnsi"/>
-                <w:b/>
-                <w:sz w:val="24"/>
-                <w:szCs w:val="24"/>
-              </w:rPr>
-              <w:t>. id</w:t>
+            <w:r>
+              <w:rPr>
+                <w:rFonts w:asciiTheme="majorHAnsi" w:eastAsia="Nunito" w:hAnsiTheme="majorHAnsi" w:cstheme="majorHAnsi"/>
+                <w:b/>
+                <w:sz w:val="24"/>
+                <w:szCs w:val="24"/>
+              </w:rPr>
+              <w:t>Req. id</w:t>
             </w:r>
           </w:p>
         </w:tc>
@@ -4036,15 +3829,7 @@
                 <w:sz w:val="24"/>
                 <w:szCs w:val="24"/>
               </w:rPr>
-              <w:t>F</w:t>
-            </w:r>
-            <w:r>
-              <w:rPr>
-                <w:rFonts w:asciiTheme="majorHAnsi" w:eastAsia="Nunito" w:hAnsiTheme="majorHAnsi" w:cstheme="majorHAnsi"/>
-                <w:sz w:val="24"/>
-                <w:szCs w:val="24"/>
-              </w:rPr>
-              <w:t>13</w:t>
+              <w:t>F13</w:t>
             </w:r>
           </w:p>
         </w:tc>
@@ -4330,25 +4115,14 @@
                 <w:szCs w:val="24"/>
               </w:rPr>
             </w:pPr>
-            <w:proofErr w:type="spellStart"/>
-            <w:r>
-              <w:rPr>
-                <w:rFonts w:asciiTheme="majorHAnsi" w:eastAsia="Nunito" w:hAnsiTheme="majorHAnsi" w:cstheme="majorHAnsi"/>
-                <w:b/>
-                <w:sz w:val="24"/>
-                <w:szCs w:val="24"/>
-              </w:rPr>
-              <w:t>Req</w:t>
-            </w:r>
-            <w:proofErr w:type="spellEnd"/>
-            <w:r>
-              <w:rPr>
-                <w:rFonts w:asciiTheme="majorHAnsi" w:eastAsia="Nunito" w:hAnsiTheme="majorHAnsi" w:cstheme="majorHAnsi"/>
-                <w:b/>
-                <w:sz w:val="24"/>
-                <w:szCs w:val="24"/>
-              </w:rPr>
-              <w:t>. id</w:t>
+            <w:r>
+              <w:rPr>
+                <w:rFonts w:asciiTheme="majorHAnsi" w:eastAsia="Nunito" w:hAnsiTheme="majorHAnsi" w:cstheme="majorHAnsi"/>
+                <w:b/>
+                <w:sz w:val="24"/>
+                <w:szCs w:val="24"/>
+              </w:rPr>
+              <w:t>Req. id</w:t>
             </w:r>
           </w:p>
         </w:tc>
@@ -4377,15 +4151,7 @@
                 <w:sz w:val="24"/>
                 <w:szCs w:val="24"/>
               </w:rPr>
-              <w:t>F</w:t>
-            </w:r>
-            <w:r>
-              <w:rPr>
-                <w:rFonts w:asciiTheme="majorHAnsi" w:eastAsia="Nunito" w:hAnsiTheme="majorHAnsi" w:cstheme="majorHAnsi"/>
-                <w:sz w:val="24"/>
-                <w:szCs w:val="24"/>
-              </w:rPr>
-              <w:t>14</w:t>
+              <w:t>F14</w:t>
             </w:r>
           </w:p>
         </w:tc>
@@ -4654,25 +4420,14 @@
                 <w:szCs w:val="24"/>
               </w:rPr>
             </w:pPr>
-            <w:proofErr w:type="spellStart"/>
-            <w:r>
-              <w:rPr>
-                <w:rFonts w:asciiTheme="majorHAnsi" w:eastAsia="Nunito" w:hAnsiTheme="majorHAnsi" w:cstheme="majorHAnsi"/>
-                <w:b/>
-                <w:sz w:val="24"/>
-                <w:szCs w:val="24"/>
-              </w:rPr>
-              <w:t>Req</w:t>
-            </w:r>
-            <w:proofErr w:type="spellEnd"/>
-            <w:r>
-              <w:rPr>
-                <w:rFonts w:asciiTheme="majorHAnsi" w:eastAsia="Nunito" w:hAnsiTheme="majorHAnsi" w:cstheme="majorHAnsi"/>
-                <w:b/>
-                <w:sz w:val="24"/>
-                <w:szCs w:val="24"/>
-              </w:rPr>
-              <w:t>. id</w:t>
+            <w:r>
+              <w:rPr>
+                <w:rFonts w:asciiTheme="majorHAnsi" w:eastAsia="Nunito" w:hAnsiTheme="majorHAnsi" w:cstheme="majorHAnsi"/>
+                <w:b/>
+                <w:sz w:val="24"/>
+                <w:szCs w:val="24"/>
+              </w:rPr>
+              <w:t>Req. id</w:t>
             </w:r>
           </w:p>
         </w:tc>
@@ -4701,15 +4456,7 @@
                 <w:sz w:val="24"/>
                 <w:szCs w:val="24"/>
               </w:rPr>
-              <w:t>F</w:t>
-            </w:r>
-            <w:r>
-              <w:rPr>
-                <w:rFonts w:asciiTheme="majorHAnsi" w:eastAsia="Nunito" w:hAnsiTheme="majorHAnsi" w:cstheme="majorHAnsi"/>
-                <w:sz w:val="24"/>
-                <w:szCs w:val="24"/>
-              </w:rPr>
-              <w:t>15</w:t>
+              <w:t>F15</w:t>
             </w:r>
           </w:p>
         </w:tc>
@@ -4986,25 +4733,14 @@
                 <w:szCs w:val="24"/>
               </w:rPr>
             </w:pPr>
-            <w:proofErr w:type="spellStart"/>
-            <w:r>
-              <w:rPr>
-                <w:rFonts w:asciiTheme="majorHAnsi" w:eastAsia="Nunito" w:hAnsiTheme="majorHAnsi" w:cstheme="majorHAnsi"/>
-                <w:b/>
-                <w:sz w:val="24"/>
-                <w:szCs w:val="24"/>
-              </w:rPr>
-              <w:t>Req</w:t>
-            </w:r>
-            <w:proofErr w:type="spellEnd"/>
-            <w:r>
-              <w:rPr>
-                <w:rFonts w:asciiTheme="majorHAnsi" w:eastAsia="Nunito" w:hAnsiTheme="majorHAnsi" w:cstheme="majorHAnsi"/>
-                <w:b/>
-                <w:sz w:val="24"/>
-                <w:szCs w:val="24"/>
-              </w:rPr>
-              <w:t>. id</w:t>
+            <w:r>
+              <w:rPr>
+                <w:rFonts w:asciiTheme="majorHAnsi" w:eastAsia="Nunito" w:hAnsiTheme="majorHAnsi" w:cstheme="majorHAnsi"/>
+                <w:b/>
+                <w:sz w:val="24"/>
+                <w:szCs w:val="24"/>
+              </w:rPr>
+              <w:t>Req. id</w:t>
             </w:r>
           </w:p>
         </w:tc>
@@ -5033,15 +4769,7 @@
                 <w:sz w:val="24"/>
                 <w:szCs w:val="24"/>
               </w:rPr>
-              <w:t>F</w:t>
-            </w:r>
-            <w:r>
-              <w:rPr>
-                <w:rFonts w:asciiTheme="majorHAnsi" w:eastAsia="Nunito" w:hAnsiTheme="majorHAnsi" w:cstheme="majorHAnsi"/>
-                <w:sz w:val="24"/>
-                <w:szCs w:val="24"/>
-              </w:rPr>
-              <w:t>16</w:t>
+              <w:t>F16</w:t>
             </w:r>
           </w:p>
         </w:tc>
@@ -5310,25 +5038,14 @@
                 <w:szCs w:val="24"/>
               </w:rPr>
             </w:pPr>
-            <w:proofErr w:type="spellStart"/>
-            <w:r>
-              <w:rPr>
-                <w:rFonts w:asciiTheme="majorHAnsi" w:eastAsia="Nunito" w:hAnsiTheme="majorHAnsi" w:cstheme="majorHAnsi"/>
-                <w:b/>
-                <w:sz w:val="24"/>
-                <w:szCs w:val="24"/>
-              </w:rPr>
-              <w:t>Req</w:t>
-            </w:r>
-            <w:proofErr w:type="spellEnd"/>
-            <w:r>
-              <w:rPr>
-                <w:rFonts w:asciiTheme="majorHAnsi" w:eastAsia="Nunito" w:hAnsiTheme="majorHAnsi" w:cstheme="majorHAnsi"/>
-                <w:b/>
-                <w:sz w:val="24"/>
-                <w:szCs w:val="24"/>
-              </w:rPr>
-              <w:t>. id</w:t>
+            <w:r>
+              <w:rPr>
+                <w:rFonts w:asciiTheme="majorHAnsi" w:eastAsia="Nunito" w:hAnsiTheme="majorHAnsi" w:cstheme="majorHAnsi"/>
+                <w:b/>
+                <w:sz w:val="24"/>
+                <w:szCs w:val="24"/>
+              </w:rPr>
+              <w:t>Req. id</w:t>
             </w:r>
           </w:p>
         </w:tc>
@@ -5357,15 +5074,7 @@
                 <w:sz w:val="24"/>
                 <w:szCs w:val="24"/>
               </w:rPr>
-              <w:t>F</w:t>
-            </w:r>
-            <w:r>
-              <w:rPr>
-                <w:rFonts w:asciiTheme="majorHAnsi" w:eastAsia="Nunito" w:hAnsiTheme="majorHAnsi" w:cstheme="majorHAnsi"/>
-                <w:sz w:val="24"/>
-                <w:szCs w:val="24"/>
-              </w:rPr>
-              <w:t>1</w:t>
+              <w:t>F1</w:t>
             </w:r>
             <w:r>
               <w:rPr>
@@ -5629,25 +5338,14 @@
                 <w:szCs w:val="24"/>
               </w:rPr>
             </w:pPr>
-            <w:proofErr w:type="spellStart"/>
-            <w:r>
-              <w:rPr>
-                <w:rFonts w:asciiTheme="majorHAnsi" w:eastAsia="Nunito" w:hAnsiTheme="majorHAnsi" w:cstheme="majorHAnsi"/>
-                <w:b/>
-                <w:sz w:val="24"/>
-                <w:szCs w:val="24"/>
-              </w:rPr>
-              <w:t>Req</w:t>
-            </w:r>
-            <w:proofErr w:type="spellEnd"/>
-            <w:r>
-              <w:rPr>
-                <w:rFonts w:asciiTheme="majorHAnsi" w:eastAsia="Nunito" w:hAnsiTheme="majorHAnsi" w:cstheme="majorHAnsi"/>
-                <w:b/>
-                <w:sz w:val="24"/>
-                <w:szCs w:val="24"/>
-              </w:rPr>
-              <w:t>. id</w:t>
+            <w:r>
+              <w:rPr>
+                <w:rFonts w:asciiTheme="majorHAnsi" w:eastAsia="Nunito" w:hAnsiTheme="majorHAnsi" w:cstheme="majorHAnsi"/>
+                <w:b/>
+                <w:sz w:val="24"/>
+                <w:szCs w:val="24"/>
+              </w:rPr>
+              <w:t>Req. id</w:t>
             </w:r>
           </w:p>
         </w:tc>
@@ -5676,15 +5374,7 @@
                 <w:sz w:val="24"/>
                 <w:szCs w:val="24"/>
               </w:rPr>
-              <w:t>F</w:t>
-            </w:r>
-            <w:r>
-              <w:rPr>
-                <w:rFonts w:asciiTheme="majorHAnsi" w:eastAsia="Nunito" w:hAnsiTheme="majorHAnsi" w:cstheme="majorHAnsi"/>
-                <w:sz w:val="24"/>
-                <w:szCs w:val="24"/>
-              </w:rPr>
-              <w:t>1</w:t>
+              <w:t>F1</w:t>
             </w:r>
             <w:r>
               <w:rPr>
@@ -5937,25 +5627,14 @@
                 <w:szCs w:val="24"/>
               </w:rPr>
             </w:pPr>
-            <w:proofErr w:type="spellStart"/>
-            <w:r>
-              <w:rPr>
-                <w:rFonts w:asciiTheme="majorHAnsi" w:eastAsia="Nunito" w:hAnsiTheme="majorHAnsi" w:cstheme="majorHAnsi"/>
-                <w:b/>
-                <w:sz w:val="24"/>
-                <w:szCs w:val="24"/>
-              </w:rPr>
-              <w:t>Req</w:t>
-            </w:r>
-            <w:proofErr w:type="spellEnd"/>
-            <w:r>
-              <w:rPr>
-                <w:rFonts w:asciiTheme="majorHAnsi" w:eastAsia="Nunito" w:hAnsiTheme="majorHAnsi" w:cstheme="majorHAnsi"/>
-                <w:b/>
-                <w:sz w:val="24"/>
-                <w:szCs w:val="24"/>
-              </w:rPr>
-              <w:t>. id</w:t>
+            <w:r>
+              <w:rPr>
+                <w:rFonts w:asciiTheme="majorHAnsi" w:eastAsia="Nunito" w:hAnsiTheme="majorHAnsi" w:cstheme="majorHAnsi"/>
+                <w:b/>
+                <w:sz w:val="24"/>
+                <w:szCs w:val="24"/>
+              </w:rPr>
+              <w:t>Req. id</w:t>
             </w:r>
           </w:p>
         </w:tc>
@@ -6245,25 +5924,14 @@
                 <w:szCs w:val="24"/>
               </w:rPr>
             </w:pPr>
-            <w:proofErr w:type="spellStart"/>
-            <w:r>
-              <w:rPr>
-                <w:rFonts w:asciiTheme="majorHAnsi" w:eastAsia="Nunito" w:hAnsiTheme="majorHAnsi" w:cstheme="majorHAnsi"/>
-                <w:b/>
-                <w:sz w:val="24"/>
-                <w:szCs w:val="24"/>
-              </w:rPr>
-              <w:t>Req</w:t>
-            </w:r>
-            <w:proofErr w:type="spellEnd"/>
-            <w:r>
-              <w:rPr>
-                <w:rFonts w:asciiTheme="majorHAnsi" w:eastAsia="Nunito" w:hAnsiTheme="majorHAnsi" w:cstheme="majorHAnsi"/>
-                <w:b/>
-                <w:sz w:val="24"/>
-                <w:szCs w:val="24"/>
-              </w:rPr>
-              <w:t>. id</w:t>
+            <w:r>
+              <w:rPr>
+                <w:rFonts w:asciiTheme="majorHAnsi" w:eastAsia="Nunito" w:hAnsiTheme="majorHAnsi" w:cstheme="majorHAnsi"/>
+                <w:b/>
+                <w:sz w:val="24"/>
+                <w:szCs w:val="24"/>
+              </w:rPr>
+              <w:t>Req. id</w:t>
             </w:r>
           </w:p>
         </w:tc>
@@ -6292,15 +5960,7 @@
                 <w:sz w:val="24"/>
                 <w:szCs w:val="24"/>
               </w:rPr>
-              <w:t>F</w:t>
-            </w:r>
-            <w:r>
-              <w:rPr>
-                <w:rFonts w:asciiTheme="majorHAnsi" w:eastAsia="Nunito" w:hAnsiTheme="majorHAnsi" w:cstheme="majorHAnsi"/>
-                <w:sz w:val="24"/>
-                <w:szCs w:val="24"/>
-              </w:rPr>
-              <w:t>2</w:t>
+              <w:t>F2</w:t>
             </w:r>
             <w:r>
               <w:rPr>
@@ -6553,25 +6213,14 @@
                 <w:szCs w:val="24"/>
               </w:rPr>
             </w:pPr>
-            <w:proofErr w:type="spellStart"/>
-            <w:r>
-              <w:rPr>
-                <w:rFonts w:asciiTheme="majorHAnsi" w:eastAsia="Nunito" w:hAnsiTheme="majorHAnsi" w:cstheme="majorHAnsi"/>
-                <w:b/>
-                <w:sz w:val="24"/>
-                <w:szCs w:val="24"/>
-              </w:rPr>
-              <w:t>Req</w:t>
-            </w:r>
-            <w:proofErr w:type="spellEnd"/>
-            <w:r>
-              <w:rPr>
-                <w:rFonts w:asciiTheme="majorHAnsi" w:eastAsia="Nunito" w:hAnsiTheme="majorHAnsi" w:cstheme="majorHAnsi"/>
-                <w:b/>
-                <w:sz w:val="24"/>
-                <w:szCs w:val="24"/>
-              </w:rPr>
-              <w:t>. id</w:t>
+            <w:r>
+              <w:rPr>
+                <w:rFonts w:asciiTheme="majorHAnsi" w:eastAsia="Nunito" w:hAnsiTheme="majorHAnsi" w:cstheme="majorHAnsi"/>
+                <w:b/>
+                <w:sz w:val="24"/>
+                <w:szCs w:val="24"/>
+              </w:rPr>
+              <w:t>Req. id</w:t>
             </w:r>
           </w:p>
         </w:tc>
@@ -6600,15 +6249,7 @@
                 <w:sz w:val="24"/>
                 <w:szCs w:val="24"/>
               </w:rPr>
-              <w:t>F</w:t>
-            </w:r>
-            <w:r>
-              <w:rPr>
-                <w:rFonts w:asciiTheme="majorHAnsi" w:eastAsia="Nunito" w:hAnsiTheme="majorHAnsi" w:cstheme="majorHAnsi"/>
-                <w:sz w:val="24"/>
-                <w:szCs w:val="24"/>
-              </w:rPr>
-              <w:t>2</w:t>
+              <w:t>F2</w:t>
             </w:r>
             <w:r>
               <w:rPr>
@@ -6926,25 +6567,14 @@
                 <w:szCs w:val="24"/>
               </w:rPr>
             </w:pPr>
-            <w:proofErr w:type="spellStart"/>
-            <w:r>
-              <w:rPr>
-                <w:rFonts w:asciiTheme="majorHAnsi" w:eastAsia="Nunito" w:hAnsiTheme="majorHAnsi" w:cstheme="majorHAnsi"/>
-                <w:b/>
-                <w:sz w:val="24"/>
-                <w:szCs w:val="24"/>
-              </w:rPr>
-              <w:t>Req</w:t>
-            </w:r>
-            <w:proofErr w:type="spellEnd"/>
-            <w:r>
-              <w:rPr>
-                <w:rFonts w:asciiTheme="majorHAnsi" w:eastAsia="Nunito" w:hAnsiTheme="majorHAnsi" w:cstheme="majorHAnsi"/>
-                <w:b/>
-                <w:sz w:val="24"/>
-                <w:szCs w:val="24"/>
-              </w:rPr>
-              <w:t>. id</w:t>
+            <w:r>
+              <w:rPr>
+                <w:rFonts w:asciiTheme="majorHAnsi" w:eastAsia="Nunito" w:hAnsiTheme="majorHAnsi" w:cstheme="majorHAnsi"/>
+                <w:b/>
+                <w:sz w:val="24"/>
+                <w:szCs w:val="24"/>
+              </w:rPr>
+              <w:t>Req. id</w:t>
             </w:r>
           </w:p>
         </w:tc>
@@ -6973,15 +6603,7 @@
                 <w:sz w:val="24"/>
                 <w:szCs w:val="24"/>
               </w:rPr>
-              <w:t>F</w:t>
-            </w:r>
-            <w:r>
-              <w:rPr>
-                <w:rFonts w:asciiTheme="majorHAnsi" w:eastAsia="Nunito" w:hAnsiTheme="majorHAnsi" w:cstheme="majorHAnsi"/>
-                <w:sz w:val="24"/>
-                <w:szCs w:val="24"/>
-              </w:rPr>
-              <w:t>2</w:t>
+              <w:t>F2</w:t>
             </w:r>
             <w:r>
               <w:rPr>
@@ -7316,25 +6938,14 @@
                 <w:szCs w:val="24"/>
               </w:rPr>
             </w:pPr>
-            <w:proofErr w:type="spellStart"/>
-            <w:r>
-              <w:rPr>
-                <w:rFonts w:asciiTheme="majorHAnsi" w:eastAsia="Nunito" w:hAnsiTheme="majorHAnsi" w:cstheme="majorHAnsi"/>
-                <w:b/>
-                <w:sz w:val="24"/>
-                <w:szCs w:val="24"/>
-              </w:rPr>
-              <w:t>Req</w:t>
-            </w:r>
-            <w:proofErr w:type="spellEnd"/>
-            <w:r>
-              <w:rPr>
-                <w:rFonts w:asciiTheme="majorHAnsi" w:eastAsia="Nunito" w:hAnsiTheme="majorHAnsi" w:cstheme="majorHAnsi"/>
-                <w:b/>
-                <w:sz w:val="24"/>
-                <w:szCs w:val="24"/>
-              </w:rPr>
-              <w:t>. id</w:t>
+            <w:r>
+              <w:rPr>
+                <w:rFonts w:asciiTheme="majorHAnsi" w:eastAsia="Nunito" w:hAnsiTheme="majorHAnsi" w:cstheme="majorHAnsi"/>
+                <w:b/>
+                <w:sz w:val="24"/>
+                <w:szCs w:val="24"/>
+              </w:rPr>
+              <w:t>Req. id</w:t>
             </w:r>
           </w:p>
         </w:tc>
@@ -7363,15 +6974,7 @@
                 <w:sz w:val="24"/>
                 <w:szCs w:val="24"/>
               </w:rPr>
-              <w:t>F</w:t>
-            </w:r>
-            <w:r>
-              <w:rPr>
-                <w:rFonts w:asciiTheme="majorHAnsi" w:eastAsia="Nunito" w:hAnsiTheme="majorHAnsi" w:cstheme="majorHAnsi"/>
-                <w:sz w:val="24"/>
-                <w:szCs w:val="24"/>
-              </w:rPr>
-              <w:t>23</w:t>
+              <w:t>F23</w:t>
             </w:r>
           </w:p>
         </w:tc>
@@ -7705,23 +7308,7 @@
                 <w:sz w:val="24"/>
                 <w:szCs w:val="24"/>
               </w:rPr>
-              <w:t>provincia</w:t>
-            </w:r>
-            <w:r>
-              <w:rPr>
-                <w:rFonts w:asciiTheme="majorHAnsi" w:eastAsia="Nunito" w:hAnsiTheme="majorHAnsi" w:cstheme="majorHAnsi"/>
-                <w:sz w:val="24"/>
-                <w:szCs w:val="24"/>
-              </w:rPr>
-              <w:t xml:space="preserve"> especific</w:t>
-            </w:r>
-            <w:r>
-              <w:rPr>
-                <w:rFonts w:asciiTheme="majorHAnsi" w:eastAsia="Nunito" w:hAnsiTheme="majorHAnsi" w:cstheme="majorHAnsi"/>
-                <w:sz w:val="24"/>
-                <w:szCs w:val="24"/>
-              </w:rPr>
-              <w:t>a</w:t>
+              <w:t>provincia especifica</w:t>
             </w:r>
           </w:p>
         </w:tc>
@@ -7746,25 +7333,14 @@
                 <w:szCs w:val="24"/>
               </w:rPr>
             </w:pPr>
-            <w:proofErr w:type="spellStart"/>
-            <w:r>
-              <w:rPr>
-                <w:rFonts w:asciiTheme="majorHAnsi" w:eastAsia="Nunito" w:hAnsiTheme="majorHAnsi" w:cstheme="majorHAnsi"/>
-                <w:b/>
-                <w:sz w:val="24"/>
-                <w:szCs w:val="24"/>
-              </w:rPr>
-              <w:t>Req</w:t>
-            </w:r>
-            <w:proofErr w:type="spellEnd"/>
-            <w:r>
-              <w:rPr>
-                <w:rFonts w:asciiTheme="majorHAnsi" w:eastAsia="Nunito" w:hAnsiTheme="majorHAnsi" w:cstheme="majorHAnsi"/>
-                <w:b/>
-                <w:sz w:val="24"/>
-                <w:szCs w:val="24"/>
-              </w:rPr>
-              <w:t>. id</w:t>
+            <w:r>
+              <w:rPr>
+                <w:rFonts w:asciiTheme="majorHAnsi" w:eastAsia="Nunito" w:hAnsiTheme="majorHAnsi" w:cstheme="majorHAnsi"/>
+                <w:b/>
+                <w:sz w:val="24"/>
+                <w:szCs w:val="24"/>
+              </w:rPr>
+              <w:t>Req. id</w:t>
             </w:r>
           </w:p>
         </w:tc>
@@ -7793,15 +7369,7 @@
                 <w:sz w:val="24"/>
                 <w:szCs w:val="24"/>
               </w:rPr>
-              <w:t>F</w:t>
-            </w:r>
-            <w:r>
-              <w:rPr>
-                <w:rFonts w:asciiTheme="majorHAnsi" w:eastAsia="Nunito" w:hAnsiTheme="majorHAnsi" w:cstheme="majorHAnsi"/>
-                <w:sz w:val="24"/>
-                <w:szCs w:val="24"/>
-              </w:rPr>
-              <w:t>2</w:t>
+              <w:t>F2</w:t>
             </w:r>
             <w:r>
               <w:rPr>
@@ -8176,25 +7744,14 @@
                 <w:szCs w:val="24"/>
               </w:rPr>
             </w:pPr>
-            <w:proofErr w:type="spellStart"/>
-            <w:r>
-              <w:rPr>
-                <w:rFonts w:asciiTheme="majorHAnsi" w:eastAsia="Nunito" w:hAnsiTheme="majorHAnsi" w:cstheme="majorHAnsi"/>
-                <w:b/>
-                <w:sz w:val="24"/>
-                <w:szCs w:val="24"/>
-              </w:rPr>
-              <w:t>Req</w:t>
-            </w:r>
-            <w:proofErr w:type="spellEnd"/>
-            <w:r>
-              <w:rPr>
-                <w:rFonts w:asciiTheme="majorHAnsi" w:eastAsia="Nunito" w:hAnsiTheme="majorHAnsi" w:cstheme="majorHAnsi"/>
-                <w:b/>
-                <w:sz w:val="24"/>
-                <w:szCs w:val="24"/>
-              </w:rPr>
-              <w:t>. id</w:t>
+            <w:r>
+              <w:rPr>
+                <w:rFonts w:asciiTheme="majorHAnsi" w:eastAsia="Nunito" w:hAnsiTheme="majorHAnsi" w:cstheme="majorHAnsi"/>
+                <w:b/>
+                <w:sz w:val="24"/>
+                <w:szCs w:val="24"/>
+              </w:rPr>
+              <w:t>Req. id</w:t>
             </w:r>
           </w:p>
         </w:tc>
@@ -8223,15 +7780,7 @@
                 <w:sz w:val="24"/>
                 <w:szCs w:val="24"/>
               </w:rPr>
-              <w:t>F</w:t>
-            </w:r>
-            <w:r>
-              <w:rPr>
-                <w:rFonts w:asciiTheme="majorHAnsi" w:eastAsia="Nunito" w:hAnsiTheme="majorHAnsi" w:cstheme="majorHAnsi"/>
-                <w:sz w:val="24"/>
-                <w:szCs w:val="24"/>
-              </w:rPr>
-              <w:t>2</w:t>
+              <w:t>F2</w:t>
             </w:r>
             <w:r>
               <w:rPr>
@@ -8549,15 +8098,7 @@
                 <w:sz w:val="24"/>
                 <w:szCs w:val="24"/>
               </w:rPr>
-              <w:t xml:space="preserve">salud </w:t>
-            </w:r>
-            <w:r>
-              <w:rPr>
-                <w:rFonts w:asciiTheme="majorHAnsi" w:eastAsia="Nunito" w:hAnsiTheme="majorHAnsi" w:cstheme="majorHAnsi"/>
-                <w:sz w:val="24"/>
-                <w:szCs w:val="24"/>
-              </w:rPr>
-              <w:t>a nivel nacional</w:t>
+              <w:t>salud a nivel nacional</w:t>
             </w:r>
           </w:p>
         </w:tc>
@@ -8582,25 +8123,14 @@
                 <w:szCs w:val="24"/>
               </w:rPr>
             </w:pPr>
-            <w:proofErr w:type="spellStart"/>
-            <w:r>
-              <w:rPr>
-                <w:rFonts w:asciiTheme="majorHAnsi" w:eastAsia="Nunito" w:hAnsiTheme="majorHAnsi" w:cstheme="majorHAnsi"/>
-                <w:b/>
-                <w:sz w:val="24"/>
-                <w:szCs w:val="24"/>
-              </w:rPr>
-              <w:t>Req</w:t>
-            </w:r>
-            <w:proofErr w:type="spellEnd"/>
-            <w:r>
-              <w:rPr>
-                <w:rFonts w:asciiTheme="majorHAnsi" w:eastAsia="Nunito" w:hAnsiTheme="majorHAnsi" w:cstheme="majorHAnsi"/>
-                <w:b/>
-                <w:sz w:val="24"/>
-                <w:szCs w:val="24"/>
-              </w:rPr>
-              <w:t>. id</w:t>
+            <w:r>
+              <w:rPr>
+                <w:rFonts w:asciiTheme="majorHAnsi" w:eastAsia="Nunito" w:hAnsiTheme="majorHAnsi" w:cstheme="majorHAnsi"/>
+                <w:b/>
+                <w:sz w:val="24"/>
+                <w:szCs w:val="24"/>
+              </w:rPr>
+              <w:t>Req. id</w:t>
             </w:r>
           </w:p>
         </w:tc>
@@ -8629,15 +8159,7 @@
                 <w:sz w:val="24"/>
                 <w:szCs w:val="24"/>
               </w:rPr>
-              <w:t>F</w:t>
-            </w:r>
-            <w:r>
-              <w:rPr>
-                <w:rFonts w:asciiTheme="majorHAnsi" w:eastAsia="Nunito" w:hAnsiTheme="majorHAnsi" w:cstheme="majorHAnsi"/>
-                <w:sz w:val="24"/>
-                <w:szCs w:val="24"/>
-              </w:rPr>
-              <w:t>2</w:t>
+              <w:t>F2</w:t>
             </w:r>
             <w:r>
               <w:rPr>
@@ -8964,25 +8486,14 @@
                 <w:szCs w:val="24"/>
               </w:rPr>
             </w:pPr>
-            <w:proofErr w:type="spellStart"/>
-            <w:r>
-              <w:rPr>
-                <w:rFonts w:asciiTheme="majorHAnsi" w:eastAsia="Nunito" w:hAnsiTheme="majorHAnsi" w:cstheme="majorHAnsi"/>
-                <w:b/>
-                <w:sz w:val="24"/>
-                <w:szCs w:val="24"/>
-              </w:rPr>
-              <w:t>Req</w:t>
-            </w:r>
-            <w:proofErr w:type="spellEnd"/>
-            <w:r>
-              <w:rPr>
-                <w:rFonts w:asciiTheme="majorHAnsi" w:eastAsia="Nunito" w:hAnsiTheme="majorHAnsi" w:cstheme="majorHAnsi"/>
-                <w:b/>
-                <w:sz w:val="24"/>
-                <w:szCs w:val="24"/>
-              </w:rPr>
-              <w:t>. id</w:t>
+            <w:r>
+              <w:rPr>
+                <w:rFonts w:asciiTheme="majorHAnsi" w:eastAsia="Nunito" w:hAnsiTheme="majorHAnsi" w:cstheme="majorHAnsi"/>
+                <w:b/>
+                <w:sz w:val="24"/>
+                <w:szCs w:val="24"/>
+              </w:rPr>
+              <w:t>Req. id</w:t>
             </w:r>
           </w:p>
         </w:tc>
@@ -9277,25 +8788,14 @@
                 <w:szCs w:val="24"/>
               </w:rPr>
             </w:pPr>
-            <w:proofErr w:type="spellStart"/>
-            <w:r>
-              <w:rPr>
-                <w:rFonts w:asciiTheme="majorHAnsi" w:eastAsia="Nunito" w:hAnsiTheme="majorHAnsi" w:cstheme="majorHAnsi"/>
-                <w:b/>
-                <w:sz w:val="24"/>
-                <w:szCs w:val="24"/>
-              </w:rPr>
-              <w:t>Req</w:t>
-            </w:r>
-            <w:proofErr w:type="spellEnd"/>
-            <w:r>
-              <w:rPr>
-                <w:rFonts w:asciiTheme="majorHAnsi" w:eastAsia="Nunito" w:hAnsiTheme="majorHAnsi" w:cstheme="majorHAnsi"/>
-                <w:b/>
-                <w:sz w:val="24"/>
-                <w:szCs w:val="24"/>
-              </w:rPr>
-              <w:t>. id</w:t>
+            <w:r>
+              <w:rPr>
+                <w:rFonts w:asciiTheme="majorHAnsi" w:eastAsia="Nunito" w:hAnsiTheme="majorHAnsi" w:cstheme="majorHAnsi"/>
+                <w:b/>
+                <w:sz w:val="24"/>
+                <w:szCs w:val="24"/>
+              </w:rPr>
+              <w:t>Req. id</w:t>
             </w:r>
           </w:p>
         </w:tc>
@@ -9585,25 +9085,14 @@
                 <w:szCs w:val="24"/>
               </w:rPr>
             </w:pPr>
-            <w:proofErr w:type="spellStart"/>
-            <w:r>
-              <w:rPr>
-                <w:rFonts w:asciiTheme="majorHAnsi" w:eastAsia="Nunito" w:hAnsiTheme="majorHAnsi" w:cstheme="majorHAnsi"/>
-                <w:b/>
-                <w:sz w:val="24"/>
-                <w:szCs w:val="24"/>
-              </w:rPr>
-              <w:t>Req</w:t>
-            </w:r>
-            <w:proofErr w:type="spellEnd"/>
-            <w:r>
-              <w:rPr>
-                <w:rFonts w:asciiTheme="majorHAnsi" w:eastAsia="Nunito" w:hAnsiTheme="majorHAnsi" w:cstheme="majorHAnsi"/>
-                <w:b/>
-                <w:sz w:val="24"/>
-                <w:szCs w:val="24"/>
-              </w:rPr>
-              <w:t>. id</w:t>
+            <w:r>
+              <w:rPr>
+                <w:rFonts w:asciiTheme="majorHAnsi" w:eastAsia="Nunito" w:hAnsiTheme="majorHAnsi" w:cstheme="majorHAnsi"/>
+                <w:b/>
+                <w:sz w:val="24"/>
+                <w:szCs w:val="24"/>
+              </w:rPr>
+              <w:t>Req. id</w:t>
             </w:r>
           </w:p>
         </w:tc>
@@ -9889,25 +9378,14 @@
                 <w:szCs w:val="24"/>
               </w:rPr>
             </w:pPr>
-            <w:proofErr w:type="spellStart"/>
-            <w:r>
-              <w:rPr>
-                <w:rFonts w:asciiTheme="majorHAnsi" w:eastAsia="Nunito" w:hAnsiTheme="majorHAnsi" w:cstheme="majorHAnsi"/>
-                <w:b/>
-                <w:sz w:val="24"/>
-                <w:szCs w:val="24"/>
-              </w:rPr>
-              <w:t>Req</w:t>
-            </w:r>
-            <w:proofErr w:type="spellEnd"/>
-            <w:r>
-              <w:rPr>
-                <w:rFonts w:asciiTheme="majorHAnsi" w:eastAsia="Nunito" w:hAnsiTheme="majorHAnsi" w:cstheme="majorHAnsi"/>
-                <w:b/>
-                <w:sz w:val="24"/>
-                <w:szCs w:val="24"/>
-              </w:rPr>
-              <w:t>. id</w:t>
+            <w:r>
+              <w:rPr>
+                <w:rFonts w:asciiTheme="majorHAnsi" w:eastAsia="Nunito" w:hAnsiTheme="majorHAnsi" w:cstheme="majorHAnsi"/>
+                <w:b/>
+                <w:sz w:val="24"/>
+                <w:szCs w:val="24"/>
+              </w:rPr>
+              <w:t>Req. id</w:t>
             </w:r>
           </w:p>
         </w:tc>
@@ -10083,20 +9561,6 @@
     <w:p>
       <w:pPr>
         <w:spacing w:before="280" w:after="0" w:line="240" w:lineRule="auto"/>
-        <w:ind w:left="708" w:hanging="708"/>
-        <w:rPr>
-          <w:rFonts w:asciiTheme="majorHAnsi" w:eastAsia="Nunito" w:hAnsiTheme="majorHAnsi" w:cstheme="majorHAnsi"/>
-          <w:b/>
-          <w:color w:val="404040"/>
-          <w:sz w:val="24"/>
-          <w:szCs w:val="24"/>
-        </w:rPr>
-      </w:pPr>
-    </w:p>
-    <w:p>
-      <w:pPr>
-        <w:spacing w:before="280" w:after="0" w:line="240" w:lineRule="auto"/>
-        <w:ind w:left="708" w:hanging="708"/>
         <w:rPr>
           <w:rFonts w:asciiTheme="majorHAnsi" w:eastAsia="Nunito" w:hAnsiTheme="majorHAnsi" w:cstheme="majorHAnsi"/>
           <w:b/>
@@ -10205,25 +9669,14 @@
                 <w:szCs w:val="24"/>
               </w:rPr>
             </w:pPr>
-            <w:proofErr w:type="spellStart"/>
-            <w:r>
-              <w:rPr>
-                <w:rFonts w:asciiTheme="majorHAnsi" w:eastAsia="Nunito" w:hAnsiTheme="majorHAnsi" w:cstheme="majorHAnsi"/>
-                <w:b/>
-                <w:sz w:val="24"/>
-                <w:szCs w:val="24"/>
-              </w:rPr>
-              <w:t>Req</w:t>
-            </w:r>
-            <w:proofErr w:type="spellEnd"/>
-            <w:r>
-              <w:rPr>
-                <w:rFonts w:asciiTheme="majorHAnsi" w:eastAsia="Nunito" w:hAnsiTheme="majorHAnsi" w:cstheme="majorHAnsi"/>
-                <w:b/>
-                <w:sz w:val="24"/>
-                <w:szCs w:val="24"/>
-              </w:rPr>
-              <w:t>. id</w:t>
+            <w:r>
+              <w:rPr>
+                <w:rFonts w:asciiTheme="majorHAnsi" w:eastAsia="Nunito" w:hAnsiTheme="majorHAnsi" w:cstheme="majorHAnsi"/>
+                <w:b/>
+                <w:sz w:val="24"/>
+                <w:szCs w:val="24"/>
+              </w:rPr>
+              <w:t>Req. id</w:t>
             </w:r>
           </w:p>
         </w:tc>
@@ -10415,7 +9868,290 @@
     <w:p>
       <w:pPr>
         <w:spacing w:before="280" w:after="0" w:line="240" w:lineRule="auto"/>
-        <w:ind w:left="708" w:hanging="708"/>
+        <w:rPr>
+          <w:rFonts w:asciiTheme="majorHAnsi" w:eastAsia="Nunito" w:hAnsiTheme="majorHAnsi" w:cstheme="majorHAnsi"/>
+          <w:sz w:val="24"/>
+          <w:szCs w:val="24"/>
+        </w:rPr>
+      </w:pPr>
+    </w:p>
+    <w:tbl>
+      <w:tblPr>
+        <w:tblStyle w:val="a6"/>
+        <w:tblW w:w="9645" w:type="dxa"/>
+        <w:tblInd w:w="0" w:type="dxa"/>
+        <w:tblBorders>
+          <w:top w:val="single" w:sz="6" w:space="0" w:color="000000"/>
+          <w:left w:val="single" w:sz="6" w:space="0" w:color="000000"/>
+          <w:bottom w:val="single" w:sz="6" w:space="0" w:color="000000"/>
+          <w:right w:val="single" w:sz="6" w:space="0" w:color="000000"/>
+        </w:tblBorders>
+        <w:tblLayout w:type="fixed"/>
+        <w:tblLook w:val="0400" w:firstRow="0" w:lastRow="0" w:firstColumn="0" w:lastColumn="0" w:noHBand="0" w:noVBand="1"/>
+      </w:tblPr>
+      <w:tblGrid>
+        <w:gridCol w:w="1810"/>
+        <w:gridCol w:w="7835"/>
+      </w:tblGrid>
+      <w:tr>
+        <w:tc>
+          <w:tcPr>
+            <w:tcW w:w="1810" w:type="dxa"/>
+            <w:tcBorders>
+              <w:top w:val="single" w:sz="6" w:space="0" w:color="000000"/>
+              <w:left w:val="single" w:sz="6" w:space="0" w:color="000000"/>
+              <w:bottom w:val="single" w:sz="6" w:space="0" w:color="000000"/>
+              <w:right w:val="single" w:sz="6" w:space="0" w:color="000000"/>
+            </w:tcBorders>
+          </w:tcPr>
+          <w:p>
+            <w:pPr>
+              <w:spacing w:after="0" w:line="288" w:lineRule="auto"/>
+              <w:rPr>
+                <w:rFonts w:asciiTheme="majorHAnsi" w:eastAsia="Nunito" w:hAnsiTheme="majorHAnsi" w:cstheme="majorHAnsi"/>
+                <w:sz w:val="24"/>
+                <w:szCs w:val="24"/>
+              </w:rPr>
+            </w:pPr>
+            <w:r>
+              <w:rPr>
+                <w:rFonts w:asciiTheme="majorHAnsi" w:eastAsia="Nunito" w:hAnsiTheme="majorHAnsi" w:cstheme="majorHAnsi"/>
+                <w:b/>
+                <w:sz w:val="24"/>
+                <w:szCs w:val="24"/>
+              </w:rPr>
+              <w:t>Nombre</w:t>
+            </w:r>
+          </w:p>
+        </w:tc>
+        <w:tc>
+          <w:tcPr>
+            <w:tcW w:w="7835" w:type="dxa"/>
+            <w:tcBorders>
+              <w:top w:val="single" w:sz="6" w:space="0" w:color="000000"/>
+              <w:left w:val="single" w:sz="6" w:space="0" w:color="000000"/>
+              <w:bottom w:val="single" w:sz="6" w:space="0" w:color="000000"/>
+              <w:right w:val="single" w:sz="6" w:space="0" w:color="000000"/>
+            </w:tcBorders>
+          </w:tcPr>
+          <w:p>
+            <w:pPr>
+              <w:spacing w:after="0" w:line="288" w:lineRule="auto"/>
+              <w:rPr>
+                <w:rFonts w:asciiTheme="majorHAnsi" w:eastAsia="Nunito" w:hAnsiTheme="majorHAnsi" w:cstheme="majorHAnsi"/>
+                <w:sz w:val="24"/>
+                <w:szCs w:val="24"/>
+              </w:rPr>
+            </w:pPr>
+            <w:r>
+              <w:rPr>
+                <w:rFonts w:asciiTheme="majorHAnsi" w:eastAsia="Nunito" w:hAnsiTheme="majorHAnsi" w:cstheme="majorHAnsi"/>
+                <w:sz w:val="24"/>
+                <w:szCs w:val="24"/>
+              </w:rPr>
+              <w:t>Interfaz de visualización de datos</w:t>
+            </w:r>
+          </w:p>
+        </w:tc>
+      </w:tr>
+      <w:tr>
+        <w:tc>
+          <w:tcPr>
+            <w:tcW w:w="1810" w:type="dxa"/>
+            <w:tcBorders>
+              <w:top w:val="single" w:sz="6" w:space="0" w:color="000000"/>
+              <w:left w:val="single" w:sz="6" w:space="0" w:color="000000"/>
+              <w:bottom w:val="single" w:sz="6" w:space="0" w:color="000000"/>
+              <w:right w:val="single" w:sz="6" w:space="0" w:color="000000"/>
+            </w:tcBorders>
+          </w:tcPr>
+          <w:p>
+            <w:pPr>
+              <w:spacing w:after="0" w:line="288" w:lineRule="auto"/>
+              <w:rPr>
+                <w:rFonts w:asciiTheme="majorHAnsi" w:eastAsia="Nunito" w:hAnsiTheme="majorHAnsi" w:cstheme="majorHAnsi"/>
+                <w:sz w:val="24"/>
+                <w:szCs w:val="24"/>
+              </w:rPr>
+            </w:pPr>
+            <w:r>
+              <w:rPr>
+                <w:rFonts w:asciiTheme="majorHAnsi" w:eastAsia="Nunito" w:hAnsiTheme="majorHAnsi" w:cstheme="majorHAnsi"/>
+                <w:b/>
+                <w:sz w:val="24"/>
+                <w:szCs w:val="24"/>
+              </w:rPr>
+              <w:t>Req. id</w:t>
+            </w:r>
+          </w:p>
+        </w:tc>
+        <w:tc>
+          <w:tcPr>
+            <w:tcW w:w="7835" w:type="dxa"/>
+            <w:tcBorders>
+              <w:top w:val="single" w:sz="6" w:space="0" w:color="000000"/>
+              <w:left w:val="single" w:sz="6" w:space="0" w:color="000000"/>
+              <w:bottom w:val="single" w:sz="6" w:space="0" w:color="000000"/>
+              <w:right w:val="single" w:sz="6" w:space="0" w:color="000000"/>
+            </w:tcBorders>
+          </w:tcPr>
+          <w:p>
+            <w:pPr>
+              <w:spacing w:after="0" w:line="288" w:lineRule="auto"/>
+              <w:rPr>
+                <w:rFonts w:asciiTheme="majorHAnsi" w:eastAsia="Nunito" w:hAnsiTheme="majorHAnsi" w:cstheme="majorHAnsi"/>
+                <w:sz w:val="24"/>
+                <w:szCs w:val="24"/>
+              </w:rPr>
+            </w:pPr>
+            <w:r>
+              <w:rPr>
+                <w:rFonts w:asciiTheme="majorHAnsi" w:eastAsia="Nunito" w:hAnsiTheme="majorHAnsi" w:cstheme="majorHAnsi"/>
+                <w:sz w:val="24"/>
+                <w:szCs w:val="24"/>
+              </w:rPr>
+              <w:t>F</w:t>
+            </w:r>
+            <w:r>
+              <w:rPr>
+                <w:rFonts w:asciiTheme="majorHAnsi" w:eastAsia="Nunito" w:hAnsiTheme="majorHAnsi" w:cstheme="majorHAnsi"/>
+                <w:sz w:val="24"/>
+                <w:szCs w:val="24"/>
+              </w:rPr>
+              <w:t>32</w:t>
+            </w:r>
+          </w:p>
+        </w:tc>
+      </w:tr>
+      <w:tr>
+        <w:tc>
+          <w:tcPr>
+            <w:tcW w:w="1810" w:type="dxa"/>
+            <w:tcBorders>
+              <w:top w:val="single" w:sz="6" w:space="0" w:color="000000"/>
+              <w:left w:val="single" w:sz="6" w:space="0" w:color="000000"/>
+              <w:bottom w:val="single" w:sz="6" w:space="0" w:color="000000"/>
+              <w:right w:val="single" w:sz="6" w:space="0" w:color="000000"/>
+            </w:tcBorders>
+          </w:tcPr>
+          <w:p>
+            <w:pPr>
+              <w:spacing w:after="0" w:line="288" w:lineRule="auto"/>
+              <w:rPr>
+                <w:rFonts w:asciiTheme="majorHAnsi" w:eastAsia="Nunito" w:hAnsiTheme="majorHAnsi" w:cstheme="majorHAnsi"/>
+                <w:sz w:val="24"/>
+                <w:szCs w:val="24"/>
+              </w:rPr>
+            </w:pPr>
+            <w:r>
+              <w:rPr>
+                <w:rFonts w:asciiTheme="majorHAnsi" w:eastAsia="Nunito" w:hAnsiTheme="majorHAnsi" w:cstheme="majorHAnsi"/>
+                <w:b/>
+                <w:sz w:val="24"/>
+                <w:szCs w:val="24"/>
+              </w:rPr>
+              <w:t>Categoría</w:t>
+            </w:r>
+          </w:p>
+        </w:tc>
+        <w:tc>
+          <w:tcPr>
+            <w:tcW w:w="7835" w:type="dxa"/>
+            <w:tcBorders>
+              <w:top w:val="single" w:sz="6" w:space="0" w:color="000000"/>
+              <w:left w:val="single" w:sz="6" w:space="0" w:color="000000"/>
+              <w:bottom w:val="single" w:sz="6" w:space="0" w:color="000000"/>
+              <w:right w:val="single" w:sz="6" w:space="0" w:color="000000"/>
+            </w:tcBorders>
+          </w:tcPr>
+          <w:p>
+            <w:pPr>
+              <w:spacing w:after="0" w:line="288" w:lineRule="auto"/>
+              <w:rPr>
+                <w:rFonts w:asciiTheme="majorHAnsi" w:eastAsia="Nunito" w:hAnsiTheme="majorHAnsi" w:cstheme="majorHAnsi"/>
+                <w:sz w:val="24"/>
+                <w:szCs w:val="24"/>
+              </w:rPr>
+            </w:pPr>
+            <w:r>
+              <w:rPr>
+                <w:rFonts w:asciiTheme="majorHAnsi" w:eastAsia="Nunito" w:hAnsiTheme="majorHAnsi" w:cstheme="majorHAnsi"/>
+                <w:sz w:val="24"/>
+                <w:szCs w:val="24"/>
+              </w:rPr>
+              <w:t>Funcional</w:t>
+            </w:r>
+          </w:p>
+        </w:tc>
+      </w:tr>
+      <w:tr>
+        <w:tc>
+          <w:tcPr>
+            <w:tcW w:w="1810" w:type="dxa"/>
+            <w:tcBorders>
+              <w:top w:val="single" w:sz="6" w:space="0" w:color="000000"/>
+              <w:left w:val="single" w:sz="6" w:space="0" w:color="000000"/>
+              <w:bottom w:val="single" w:sz="6" w:space="0" w:color="000000"/>
+              <w:right w:val="single" w:sz="6" w:space="0" w:color="000000"/>
+            </w:tcBorders>
+          </w:tcPr>
+          <w:p>
+            <w:pPr>
+              <w:spacing w:after="0" w:line="288" w:lineRule="auto"/>
+              <w:rPr>
+                <w:rFonts w:asciiTheme="majorHAnsi" w:eastAsia="Nunito" w:hAnsiTheme="majorHAnsi" w:cstheme="majorHAnsi"/>
+                <w:sz w:val="24"/>
+                <w:szCs w:val="24"/>
+              </w:rPr>
+            </w:pPr>
+            <w:r>
+              <w:rPr>
+                <w:rFonts w:asciiTheme="majorHAnsi" w:eastAsia="Nunito" w:hAnsiTheme="majorHAnsi" w:cstheme="majorHAnsi"/>
+                <w:b/>
+                <w:sz w:val="24"/>
+                <w:szCs w:val="24"/>
+              </w:rPr>
+              <w:t>Descripción</w:t>
+            </w:r>
+          </w:p>
+        </w:tc>
+        <w:tc>
+          <w:tcPr>
+            <w:tcW w:w="7835" w:type="dxa"/>
+            <w:tcBorders>
+              <w:top w:val="single" w:sz="6" w:space="0" w:color="000000"/>
+              <w:left w:val="single" w:sz="6" w:space="0" w:color="000000"/>
+              <w:bottom w:val="single" w:sz="6" w:space="0" w:color="000000"/>
+              <w:right w:val="single" w:sz="6" w:space="0" w:color="000000"/>
+            </w:tcBorders>
+          </w:tcPr>
+          <w:p>
+            <w:pPr>
+              <w:autoSpaceDE w:val="0"/>
+              <w:autoSpaceDN w:val="0"/>
+              <w:adjustRightInd w:val="0"/>
+              <w:spacing w:after="0" w:line="240" w:lineRule="auto"/>
+              <w:rPr>
+                <w:rFonts w:asciiTheme="majorHAnsi" w:eastAsia="Nunito" w:hAnsiTheme="majorHAnsi" w:cstheme="majorHAnsi"/>
+                <w:sz w:val="24"/>
+                <w:szCs w:val="24"/>
+              </w:rPr>
+            </w:pPr>
+            <w:r>
+              <w:rPr>
+                <w:rFonts w:asciiTheme="majorHAnsi" w:eastAsia="Nunito" w:hAnsiTheme="majorHAnsi" w:cstheme="majorHAnsi"/>
+                <w:sz w:val="24"/>
+                <w:szCs w:val="24"/>
+              </w:rPr>
+              <w:t>El sistema debe desplegar la información sobre la disponibilidad de las camas de terapia intensiva, la cantidad de respiradores y los recursos críticos de forma organizada. Se mostraran datos de acuerdo a la zona consultada.</w:t>
+            </w:r>
+          </w:p>
+        </w:tc>
+      </w:tr>
+    </w:tbl>
+    <w:p>
+      <w:pPr>
+        <w:spacing w:before="280" w:after="0" w:line="240" w:lineRule="auto"/>
         <w:rPr>
           <w:rFonts w:asciiTheme="majorHAnsi" w:eastAsia="Nunito" w:hAnsiTheme="majorHAnsi" w:cstheme="majorHAnsi"/>
           <w:b/>
@@ -10545,111 +10281,6 @@
     <w:p>
       <w:pPr>
         <w:spacing w:before="280" w:after="0" w:line="240" w:lineRule="auto"/>
-        <w:ind w:left="708" w:hanging="708"/>
-        <w:rPr>
-          <w:rFonts w:asciiTheme="majorHAnsi" w:eastAsia="Nunito" w:hAnsiTheme="majorHAnsi" w:cstheme="majorHAnsi"/>
-          <w:b/>
-          <w:color w:val="404040"/>
-          <w:sz w:val="24"/>
-          <w:szCs w:val="24"/>
-        </w:rPr>
-      </w:pPr>
-    </w:p>
-    <w:p>
-      <w:pPr>
-        <w:spacing w:before="280" w:after="0" w:line="240" w:lineRule="auto"/>
-        <w:ind w:left="708" w:hanging="708"/>
-        <w:rPr>
-          <w:rFonts w:asciiTheme="majorHAnsi" w:eastAsia="Nunito" w:hAnsiTheme="majorHAnsi" w:cstheme="majorHAnsi"/>
-          <w:b/>
-          <w:color w:val="404040"/>
-          <w:sz w:val="24"/>
-          <w:szCs w:val="24"/>
-        </w:rPr>
-      </w:pPr>
-    </w:p>
-    <w:p>
-      <w:pPr>
-        <w:spacing w:before="280" w:after="0" w:line="240" w:lineRule="auto"/>
-        <w:ind w:left="708" w:hanging="708"/>
-        <w:rPr>
-          <w:rFonts w:asciiTheme="majorHAnsi" w:eastAsia="Nunito" w:hAnsiTheme="majorHAnsi" w:cstheme="majorHAnsi"/>
-          <w:b/>
-          <w:color w:val="404040"/>
-          <w:sz w:val="24"/>
-          <w:szCs w:val="24"/>
-        </w:rPr>
-      </w:pPr>
-    </w:p>
-    <w:p>
-      <w:pPr>
-        <w:spacing w:before="280" w:after="0" w:line="240" w:lineRule="auto"/>
-        <w:ind w:left="708" w:hanging="708"/>
-        <w:rPr>
-          <w:rFonts w:asciiTheme="majorHAnsi" w:eastAsia="Nunito" w:hAnsiTheme="majorHAnsi" w:cstheme="majorHAnsi"/>
-          <w:b/>
-          <w:color w:val="404040"/>
-          <w:sz w:val="24"/>
-          <w:szCs w:val="24"/>
-        </w:rPr>
-      </w:pPr>
-    </w:p>
-    <w:p>
-      <w:pPr>
-        <w:spacing w:before="280" w:after="0" w:line="240" w:lineRule="auto"/>
-        <w:ind w:left="708" w:hanging="708"/>
-        <w:rPr>
-          <w:rFonts w:asciiTheme="majorHAnsi" w:eastAsia="Nunito" w:hAnsiTheme="majorHAnsi" w:cstheme="majorHAnsi"/>
-          <w:b/>
-          <w:color w:val="404040"/>
-          <w:sz w:val="24"/>
-          <w:szCs w:val="24"/>
-        </w:rPr>
-      </w:pPr>
-    </w:p>
-    <w:p>
-      <w:pPr>
-        <w:spacing w:before="280" w:after="0" w:line="240" w:lineRule="auto"/>
-        <w:ind w:left="708" w:hanging="708"/>
-        <w:rPr>
-          <w:rFonts w:asciiTheme="majorHAnsi" w:eastAsia="Nunito" w:hAnsiTheme="majorHAnsi" w:cstheme="majorHAnsi"/>
-          <w:b/>
-          <w:color w:val="404040"/>
-          <w:sz w:val="24"/>
-          <w:szCs w:val="24"/>
-        </w:rPr>
-      </w:pPr>
-    </w:p>
-    <w:p>
-      <w:pPr>
-        <w:spacing w:before="280" w:after="0" w:line="240" w:lineRule="auto"/>
-        <w:ind w:left="708" w:hanging="708"/>
-        <w:rPr>
-          <w:rFonts w:asciiTheme="majorHAnsi" w:eastAsia="Nunito" w:hAnsiTheme="majorHAnsi" w:cstheme="majorHAnsi"/>
-          <w:b/>
-          <w:color w:val="404040"/>
-          <w:sz w:val="24"/>
-          <w:szCs w:val="24"/>
-        </w:rPr>
-      </w:pPr>
-    </w:p>
-    <w:p>
-      <w:pPr>
-        <w:spacing w:before="280" w:after="0" w:line="240" w:lineRule="auto"/>
-        <w:ind w:left="708" w:hanging="708"/>
-        <w:rPr>
-          <w:rFonts w:asciiTheme="majorHAnsi" w:eastAsia="Nunito" w:hAnsiTheme="majorHAnsi" w:cstheme="majorHAnsi"/>
-          <w:b/>
-          <w:color w:val="404040"/>
-          <w:sz w:val="24"/>
-          <w:szCs w:val="24"/>
-        </w:rPr>
-      </w:pPr>
-    </w:p>
-    <w:p>
-      <w:pPr>
-        <w:spacing w:before="280" w:after="0" w:line="240" w:lineRule="auto"/>
-        <w:ind w:left="708" w:hanging="708"/>
         <w:rPr>
           <w:rFonts w:asciiTheme="majorHAnsi" w:eastAsia="Nunito" w:hAnsiTheme="majorHAnsi" w:cstheme="majorHAnsi"/>
           <w:b/>
@@ -10791,25 +10422,14 @@
                 <w:szCs w:val="24"/>
               </w:rPr>
             </w:pPr>
-            <w:proofErr w:type="spellStart"/>
-            <w:r>
-              <w:rPr>
-                <w:rFonts w:asciiTheme="majorHAnsi" w:eastAsia="Nunito" w:hAnsiTheme="majorHAnsi" w:cstheme="majorHAnsi"/>
-                <w:b/>
-                <w:sz w:val="24"/>
-                <w:szCs w:val="24"/>
-              </w:rPr>
-              <w:t>Req</w:t>
-            </w:r>
-            <w:proofErr w:type="spellEnd"/>
-            <w:r>
-              <w:rPr>
-                <w:rFonts w:asciiTheme="majorHAnsi" w:eastAsia="Nunito" w:hAnsiTheme="majorHAnsi" w:cstheme="majorHAnsi"/>
-                <w:b/>
-                <w:sz w:val="24"/>
-                <w:szCs w:val="24"/>
-              </w:rPr>
-              <w:t>. id</w:t>
+            <w:r>
+              <w:rPr>
+                <w:rFonts w:asciiTheme="majorHAnsi" w:eastAsia="Nunito" w:hAnsiTheme="majorHAnsi" w:cstheme="majorHAnsi"/>
+                <w:b/>
+                <w:sz w:val="24"/>
+                <w:szCs w:val="24"/>
+              </w:rPr>
+              <w:t>Req. id</w:t>
             </w:r>
           </w:p>
         </w:tc>
@@ -11465,25 +11085,14 @@
                 <w:szCs w:val="24"/>
               </w:rPr>
             </w:pPr>
-            <w:proofErr w:type="spellStart"/>
-            <w:r>
-              <w:rPr>
-                <w:rFonts w:asciiTheme="majorHAnsi" w:eastAsia="Nunito" w:hAnsiTheme="majorHAnsi" w:cstheme="majorHAnsi"/>
-                <w:b/>
-                <w:sz w:val="24"/>
-                <w:szCs w:val="24"/>
-              </w:rPr>
-              <w:t>Req</w:t>
-            </w:r>
-            <w:proofErr w:type="spellEnd"/>
-            <w:r>
-              <w:rPr>
-                <w:rFonts w:asciiTheme="majorHAnsi" w:eastAsia="Nunito" w:hAnsiTheme="majorHAnsi" w:cstheme="majorHAnsi"/>
-                <w:b/>
-                <w:sz w:val="24"/>
-                <w:szCs w:val="24"/>
-              </w:rPr>
-              <w:t>. id</w:t>
+            <w:r>
+              <w:rPr>
+                <w:rFonts w:asciiTheme="majorHAnsi" w:eastAsia="Nunito" w:hAnsiTheme="majorHAnsi" w:cstheme="majorHAnsi"/>
+                <w:b/>
+                <w:sz w:val="24"/>
+                <w:szCs w:val="24"/>
+              </w:rPr>
+              <w:t>Req. id</w:t>
             </w:r>
           </w:p>
         </w:tc>
@@ -11605,259 +11214,259 @@
                 <w:sz w:val="24"/>
                 <w:szCs w:val="24"/>
               </w:rPr>
+              <w:t>Descripción</w:t>
+            </w:r>
+          </w:p>
+        </w:tc>
+        <w:tc>
+          <w:tcPr>
+            <w:tcW w:w="7654" w:type="dxa"/>
+            <w:tcBorders>
+              <w:top w:val="single" w:sz="6" w:space="0" w:color="000000"/>
+              <w:left w:val="single" w:sz="6" w:space="0" w:color="000000"/>
+              <w:bottom w:val="single" w:sz="6" w:space="0" w:color="000000"/>
+              <w:right w:val="single" w:sz="6" w:space="0" w:color="000000"/>
+            </w:tcBorders>
+          </w:tcPr>
+          <w:p>
+            <w:pPr>
+              <w:spacing w:after="0" w:line="288" w:lineRule="auto"/>
+              <w:rPr>
+                <w:rFonts w:asciiTheme="majorHAnsi" w:eastAsia="Nunito" w:hAnsiTheme="majorHAnsi" w:cstheme="majorHAnsi"/>
+                <w:sz w:val="24"/>
+                <w:szCs w:val="24"/>
+              </w:rPr>
+            </w:pPr>
+            <w:r>
+              <w:rPr>
+                <w:rFonts w:asciiTheme="majorHAnsi" w:eastAsia="Nunito" w:hAnsiTheme="majorHAnsi" w:cstheme="majorHAnsi"/>
+                <w:sz w:val="24"/>
+                <w:szCs w:val="24"/>
+              </w:rPr>
+              <w:t>Que la carga, selección y visualización de los datos funcione en los distintos navegadores</w:t>
+            </w:r>
+            <w:r>
+              <w:rPr>
+                <w:rFonts w:asciiTheme="majorHAnsi" w:eastAsia="Nunito" w:hAnsiTheme="majorHAnsi" w:cstheme="majorHAnsi"/>
+                <w:sz w:val="24"/>
+                <w:szCs w:val="24"/>
+              </w:rPr>
+              <w:t>.</w:t>
+            </w:r>
+          </w:p>
+        </w:tc>
+      </w:tr>
+      <w:tr>
+        <w:tc>
+          <w:tcPr>
+            <w:tcW w:w="1991" w:type="dxa"/>
+            <w:tcBorders>
+              <w:top w:val="single" w:sz="6" w:space="0" w:color="000000"/>
+              <w:left w:val="single" w:sz="6" w:space="0" w:color="000000"/>
+              <w:bottom w:val="single" w:sz="6" w:space="0" w:color="000000"/>
+              <w:right w:val="single" w:sz="6" w:space="0" w:color="000000"/>
+            </w:tcBorders>
+          </w:tcPr>
+          <w:p>
+            <w:pPr>
+              <w:spacing w:after="0" w:line="288" w:lineRule="auto"/>
+              <w:rPr>
+                <w:rFonts w:asciiTheme="majorHAnsi" w:eastAsia="Nunito" w:hAnsiTheme="majorHAnsi" w:cstheme="majorHAnsi"/>
+                <w:sz w:val="24"/>
+                <w:szCs w:val="24"/>
+              </w:rPr>
+            </w:pPr>
+            <w:r>
+              <w:rPr>
+                <w:rFonts w:asciiTheme="majorHAnsi" w:eastAsia="Nunito" w:hAnsiTheme="majorHAnsi" w:cstheme="majorHAnsi"/>
+                <w:b/>
+                <w:sz w:val="24"/>
+                <w:szCs w:val="24"/>
+              </w:rPr>
+              <w:t>Escala</w:t>
+            </w:r>
+          </w:p>
+        </w:tc>
+        <w:tc>
+          <w:tcPr>
+            <w:tcW w:w="7654" w:type="dxa"/>
+            <w:tcBorders>
+              <w:top w:val="single" w:sz="6" w:space="0" w:color="000000"/>
+              <w:left w:val="single" w:sz="6" w:space="0" w:color="000000"/>
+              <w:bottom w:val="single" w:sz="6" w:space="0" w:color="000000"/>
+              <w:right w:val="single" w:sz="6" w:space="0" w:color="000000"/>
+            </w:tcBorders>
+          </w:tcPr>
+          <w:p>
+            <w:pPr>
+              <w:spacing w:after="0" w:line="288" w:lineRule="auto"/>
+              <w:rPr>
+                <w:rFonts w:asciiTheme="majorHAnsi" w:eastAsia="Nunito" w:hAnsiTheme="majorHAnsi" w:cstheme="majorHAnsi"/>
+                <w:sz w:val="24"/>
+                <w:szCs w:val="24"/>
+              </w:rPr>
+            </w:pPr>
+            <w:r>
+              <w:rPr>
+                <w:rFonts w:asciiTheme="majorHAnsi" w:eastAsia="Nunito" w:hAnsiTheme="majorHAnsi" w:cstheme="majorHAnsi"/>
+                <w:sz w:val="24"/>
+                <w:szCs w:val="24"/>
+              </w:rPr>
+              <w:t>Porcentaje de usuarios con una valoración superior a un valor.</w:t>
+            </w:r>
+          </w:p>
+        </w:tc>
+      </w:tr>
+      <w:tr>
+        <w:tc>
+          <w:tcPr>
+            <w:tcW w:w="1991" w:type="dxa"/>
+            <w:tcBorders>
+              <w:top w:val="single" w:sz="6" w:space="0" w:color="000000"/>
+              <w:left w:val="single" w:sz="6" w:space="0" w:color="000000"/>
+              <w:bottom w:val="single" w:sz="6" w:space="0" w:color="000000"/>
+              <w:right w:val="single" w:sz="6" w:space="0" w:color="000000"/>
+            </w:tcBorders>
+          </w:tcPr>
+          <w:p>
+            <w:pPr>
+              <w:spacing w:after="0" w:line="288" w:lineRule="auto"/>
+              <w:rPr>
+                <w:rFonts w:asciiTheme="majorHAnsi" w:eastAsia="Nunito" w:hAnsiTheme="majorHAnsi" w:cstheme="majorHAnsi"/>
+                <w:sz w:val="24"/>
+                <w:szCs w:val="24"/>
+              </w:rPr>
+            </w:pPr>
+            <w:r>
+              <w:rPr>
+                <w:rFonts w:asciiTheme="majorHAnsi" w:eastAsia="Nunito" w:hAnsiTheme="majorHAnsi" w:cstheme="majorHAnsi"/>
+                <w:b/>
+                <w:sz w:val="24"/>
+                <w:szCs w:val="24"/>
+              </w:rPr>
+              <w:t>Test</w:t>
+            </w:r>
+          </w:p>
+        </w:tc>
+        <w:tc>
+          <w:tcPr>
+            <w:tcW w:w="7654" w:type="dxa"/>
+            <w:tcBorders>
+              <w:top w:val="single" w:sz="6" w:space="0" w:color="000000"/>
+              <w:left w:val="single" w:sz="6" w:space="0" w:color="000000"/>
+              <w:bottom w:val="single" w:sz="6" w:space="0" w:color="000000"/>
+              <w:right w:val="single" w:sz="6" w:space="0" w:color="000000"/>
+            </w:tcBorders>
+          </w:tcPr>
+          <w:p>
+            <w:pPr>
+              <w:spacing w:after="0" w:line="288" w:lineRule="auto"/>
+              <w:rPr>
+                <w:rFonts w:asciiTheme="majorHAnsi" w:eastAsia="Nunito" w:hAnsiTheme="majorHAnsi" w:cstheme="majorHAnsi"/>
+                <w:sz w:val="24"/>
+                <w:szCs w:val="24"/>
+              </w:rPr>
+            </w:pPr>
+            <w:r>
+              <w:rPr>
+                <w:rFonts w:asciiTheme="majorHAnsi" w:eastAsia="Nunito" w:hAnsiTheme="majorHAnsi" w:cstheme="majorHAnsi"/>
+                <w:sz w:val="24"/>
+                <w:szCs w:val="24"/>
+              </w:rPr>
+              <w:t>Empleando un mecanismo de calificación sobre la aplicación para valorar su nivel de usabilidad por parte de los usuarios</w:t>
+            </w:r>
+          </w:p>
+        </w:tc>
+      </w:tr>
+      <w:tr>
+        <w:tc>
+          <w:tcPr>
+            <w:tcW w:w="1991" w:type="dxa"/>
+            <w:tcBorders>
+              <w:top w:val="single" w:sz="6" w:space="0" w:color="000000"/>
+              <w:left w:val="single" w:sz="6" w:space="0" w:color="000000"/>
+              <w:bottom w:val="single" w:sz="6" w:space="0" w:color="000000"/>
+              <w:right w:val="single" w:sz="6" w:space="0" w:color="000000"/>
+            </w:tcBorders>
+          </w:tcPr>
+          <w:p>
+            <w:pPr>
+              <w:spacing w:after="0" w:line="288" w:lineRule="auto"/>
+              <w:rPr>
+                <w:rFonts w:asciiTheme="majorHAnsi" w:eastAsia="Nunito" w:hAnsiTheme="majorHAnsi" w:cstheme="majorHAnsi"/>
+                <w:sz w:val="24"/>
+                <w:szCs w:val="24"/>
+              </w:rPr>
+            </w:pPr>
+            <w:r>
+              <w:rPr>
+                <w:rFonts w:asciiTheme="majorHAnsi" w:eastAsia="Nunito" w:hAnsiTheme="majorHAnsi" w:cstheme="majorHAnsi"/>
+                <w:b/>
+                <w:sz w:val="24"/>
+                <w:szCs w:val="24"/>
+              </w:rPr>
+              <w:t>Peor caso</w:t>
+            </w:r>
+          </w:p>
+        </w:tc>
+        <w:tc>
+          <w:tcPr>
+            <w:tcW w:w="7654" w:type="dxa"/>
+            <w:tcBorders>
+              <w:top w:val="single" w:sz="6" w:space="0" w:color="000000"/>
+              <w:left w:val="single" w:sz="6" w:space="0" w:color="000000"/>
+              <w:bottom w:val="single" w:sz="6" w:space="0" w:color="000000"/>
+              <w:right w:val="single" w:sz="6" w:space="0" w:color="000000"/>
+            </w:tcBorders>
+          </w:tcPr>
+          <w:p>
+            <w:pPr>
+              <w:spacing w:after="0" w:line="288" w:lineRule="auto"/>
+              <w:rPr>
+                <w:rFonts w:asciiTheme="majorHAnsi" w:eastAsia="Nunito" w:hAnsiTheme="majorHAnsi" w:cstheme="majorHAnsi"/>
+                <w:sz w:val="24"/>
+                <w:szCs w:val="24"/>
+              </w:rPr>
+            </w:pPr>
+            <w:r>
+              <w:rPr>
+                <w:rFonts w:asciiTheme="majorHAnsi" w:eastAsia="Nunito" w:hAnsiTheme="majorHAnsi" w:cstheme="majorHAnsi"/>
+                <w:sz w:val="24"/>
+                <w:szCs w:val="24"/>
+              </w:rPr>
+              <w:t xml:space="preserve">80%   </w:t>
+            </w:r>
+          </w:p>
+        </w:tc>
+      </w:tr>
+      <w:tr>
+        <w:tc>
+          <w:tcPr>
+            <w:tcW w:w="1991" w:type="dxa"/>
+            <w:tcBorders>
+              <w:top w:val="single" w:sz="6" w:space="0" w:color="000000"/>
+              <w:left w:val="single" w:sz="6" w:space="0" w:color="000000"/>
+              <w:bottom w:val="single" w:sz="6" w:space="0" w:color="000000"/>
+              <w:right w:val="single" w:sz="6" w:space="0" w:color="000000"/>
+            </w:tcBorders>
+          </w:tcPr>
+          <w:p>
+            <w:pPr>
+              <w:spacing w:after="0" w:line="288" w:lineRule="auto"/>
+              <w:rPr>
+                <w:rFonts w:asciiTheme="majorHAnsi" w:eastAsia="Nunito" w:hAnsiTheme="majorHAnsi" w:cstheme="majorHAnsi"/>
+                <w:sz w:val="24"/>
+                <w:szCs w:val="24"/>
+              </w:rPr>
+            </w:pPr>
+            <w:r>
+              <w:rPr>
+                <w:rFonts w:asciiTheme="majorHAnsi" w:eastAsia="Nunito" w:hAnsiTheme="majorHAnsi" w:cstheme="majorHAnsi"/>
+                <w:b/>
+                <w:sz w:val="24"/>
+                <w:szCs w:val="24"/>
+              </w:rPr>
               <w:lastRenderedPageBreak/>
-              <w:t>Descripción</w:t>
-            </w:r>
-          </w:p>
-        </w:tc>
-        <w:tc>
-          <w:tcPr>
-            <w:tcW w:w="7654" w:type="dxa"/>
-            <w:tcBorders>
-              <w:top w:val="single" w:sz="6" w:space="0" w:color="000000"/>
-              <w:left w:val="single" w:sz="6" w:space="0" w:color="000000"/>
-              <w:bottom w:val="single" w:sz="6" w:space="0" w:color="000000"/>
-              <w:right w:val="single" w:sz="6" w:space="0" w:color="000000"/>
-            </w:tcBorders>
-          </w:tcPr>
-          <w:p>
-            <w:pPr>
-              <w:spacing w:after="0" w:line="288" w:lineRule="auto"/>
-              <w:rPr>
-                <w:rFonts w:asciiTheme="majorHAnsi" w:eastAsia="Nunito" w:hAnsiTheme="majorHAnsi" w:cstheme="majorHAnsi"/>
-                <w:sz w:val="24"/>
-                <w:szCs w:val="24"/>
-              </w:rPr>
-            </w:pPr>
-            <w:r>
-              <w:rPr>
-                <w:rFonts w:asciiTheme="majorHAnsi" w:eastAsia="Nunito" w:hAnsiTheme="majorHAnsi" w:cstheme="majorHAnsi"/>
-                <w:sz w:val="24"/>
-                <w:szCs w:val="24"/>
-              </w:rPr>
-              <w:t>Que la carga, selección y visualización de los datos funcione en los distintos navegadores</w:t>
-            </w:r>
-            <w:r>
-              <w:rPr>
-                <w:rFonts w:asciiTheme="majorHAnsi" w:eastAsia="Nunito" w:hAnsiTheme="majorHAnsi" w:cstheme="majorHAnsi"/>
-                <w:sz w:val="24"/>
-                <w:szCs w:val="24"/>
-              </w:rPr>
-              <w:t>.</w:t>
-            </w:r>
-          </w:p>
-        </w:tc>
-      </w:tr>
-      <w:tr>
-        <w:tc>
-          <w:tcPr>
-            <w:tcW w:w="1991" w:type="dxa"/>
-            <w:tcBorders>
-              <w:top w:val="single" w:sz="6" w:space="0" w:color="000000"/>
-              <w:left w:val="single" w:sz="6" w:space="0" w:color="000000"/>
-              <w:bottom w:val="single" w:sz="6" w:space="0" w:color="000000"/>
-              <w:right w:val="single" w:sz="6" w:space="0" w:color="000000"/>
-            </w:tcBorders>
-          </w:tcPr>
-          <w:p>
-            <w:pPr>
-              <w:spacing w:after="0" w:line="288" w:lineRule="auto"/>
-              <w:rPr>
-                <w:rFonts w:asciiTheme="majorHAnsi" w:eastAsia="Nunito" w:hAnsiTheme="majorHAnsi" w:cstheme="majorHAnsi"/>
-                <w:sz w:val="24"/>
-                <w:szCs w:val="24"/>
-              </w:rPr>
-            </w:pPr>
-            <w:r>
-              <w:rPr>
-                <w:rFonts w:asciiTheme="majorHAnsi" w:eastAsia="Nunito" w:hAnsiTheme="majorHAnsi" w:cstheme="majorHAnsi"/>
-                <w:b/>
-                <w:sz w:val="24"/>
-                <w:szCs w:val="24"/>
-              </w:rPr>
-              <w:t>Escala</w:t>
-            </w:r>
-          </w:p>
-        </w:tc>
-        <w:tc>
-          <w:tcPr>
-            <w:tcW w:w="7654" w:type="dxa"/>
-            <w:tcBorders>
-              <w:top w:val="single" w:sz="6" w:space="0" w:color="000000"/>
-              <w:left w:val="single" w:sz="6" w:space="0" w:color="000000"/>
-              <w:bottom w:val="single" w:sz="6" w:space="0" w:color="000000"/>
-              <w:right w:val="single" w:sz="6" w:space="0" w:color="000000"/>
-            </w:tcBorders>
-          </w:tcPr>
-          <w:p>
-            <w:pPr>
-              <w:spacing w:after="0" w:line="288" w:lineRule="auto"/>
-              <w:rPr>
-                <w:rFonts w:asciiTheme="majorHAnsi" w:eastAsia="Nunito" w:hAnsiTheme="majorHAnsi" w:cstheme="majorHAnsi"/>
-                <w:sz w:val="24"/>
-                <w:szCs w:val="24"/>
-              </w:rPr>
-            </w:pPr>
-            <w:r>
-              <w:rPr>
-                <w:rFonts w:asciiTheme="majorHAnsi" w:eastAsia="Nunito" w:hAnsiTheme="majorHAnsi" w:cstheme="majorHAnsi"/>
-                <w:sz w:val="24"/>
-                <w:szCs w:val="24"/>
-              </w:rPr>
-              <w:t>Porcentaje de usuarios con una valoración superior a un valor.</w:t>
-            </w:r>
-          </w:p>
-        </w:tc>
-      </w:tr>
-      <w:tr>
-        <w:tc>
-          <w:tcPr>
-            <w:tcW w:w="1991" w:type="dxa"/>
-            <w:tcBorders>
-              <w:top w:val="single" w:sz="6" w:space="0" w:color="000000"/>
-              <w:left w:val="single" w:sz="6" w:space="0" w:color="000000"/>
-              <w:bottom w:val="single" w:sz="6" w:space="0" w:color="000000"/>
-              <w:right w:val="single" w:sz="6" w:space="0" w:color="000000"/>
-            </w:tcBorders>
-          </w:tcPr>
-          <w:p>
-            <w:pPr>
-              <w:spacing w:after="0" w:line="288" w:lineRule="auto"/>
-              <w:rPr>
-                <w:rFonts w:asciiTheme="majorHAnsi" w:eastAsia="Nunito" w:hAnsiTheme="majorHAnsi" w:cstheme="majorHAnsi"/>
-                <w:sz w:val="24"/>
-                <w:szCs w:val="24"/>
-              </w:rPr>
-            </w:pPr>
-            <w:r>
-              <w:rPr>
-                <w:rFonts w:asciiTheme="majorHAnsi" w:eastAsia="Nunito" w:hAnsiTheme="majorHAnsi" w:cstheme="majorHAnsi"/>
-                <w:b/>
-                <w:sz w:val="24"/>
-                <w:szCs w:val="24"/>
-              </w:rPr>
-              <w:t>Test</w:t>
-            </w:r>
-          </w:p>
-        </w:tc>
-        <w:tc>
-          <w:tcPr>
-            <w:tcW w:w="7654" w:type="dxa"/>
-            <w:tcBorders>
-              <w:top w:val="single" w:sz="6" w:space="0" w:color="000000"/>
-              <w:left w:val="single" w:sz="6" w:space="0" w:color="000000"/>
-              <w:bottom w:val="single" w:sz="6" w:space="0" w:color="000000"/>
-              <w:right w:val="single" w:sz="6" w:space="0" w:color="000000"/>
-            </w:tcBorders>
-          </w:tcPr>
-          <w:p>
-            <w:pPr>
-              <w:spacing w:after="0" w:line="288" w:lineRule="auto"/>
-              <w:rPr>
-                <w:rFonts w:asciiTheme="majorHAnsi" w:eastAsia="Nunito" w:hAnsiTheme="majorHAnsi" w:cstheme="majorHAnsi"/>
-                <w:sz w:val="24"/>
-                <w:szCs w:val="24"/>
-              </w:rPr>
-            </w:pPr>
-            <w:r>
-              <w:rPr>
-                <w:rFonts w:asciiTheme="majorHAnsi" w:eastAsia="Nunito" w:hAnsiTheme="majorHAnsi" w:cstheme="majorHAnsi"/>
-                <w:sz w:val="24"/>
-                <w:szCs w:val="24"/>
-              </w:rPr>
-              <w:t>Empleando un mecanismo de calificación sobre la aplicación para valorar su nivel de usabilidad por parte de los usuarios</w:t>
-            </w:r>
-          </w:p>
-        </w:tc>
-      </w:tr>
-      <w:tr>
-        <w:tc>
-          <w:tcPr>
-            <w:tcW w:w="1991" w:type="dxa"/>
-            <w:tcBorders>
-              <w:top w:val="single" w:sz="6" w:space="0" w:color="000000"/>
-              <w:left w:val="single" w:sz="6" w:space="0" w:color="000000"/>
-              <w:bottom w:val="single" w:sz="6" w:space="0" w:color="000000"/>
-              <w:right w:val="single" w:sz="6" w:space="0" w:color="000000"/>
-            </w:tcBorders>
-          </w:tcPr>
-          <w:p>
-            <w:pPr>
-              <w:spacing w:after="0" w:line="288" w:lineRule="auto"/>
-              <w:rPr>
-                <w:rFonts w:asciiTheme="majorHAnsi" w:eastAsia="Nunito" w:hAnsiTheme="majorHAnsi" w:cstheme="majorHAnsi"/>
-                <w:sz w:val="24"/>
-                <w:szCs w:val="24"/>
-              </w:rPr>
-            </w:pPr>
-            <w:r>
-              <w:rPr>
-                <w:rFonts w:asciiTheme="majorHAnsi" w:eastAsia="Nunito" w:hAnsiTheme="majorHAnsi" w:cstheme="majorHAnsi"/>
-                <w:b/>
-                <w:sz w:val="24"/>
-                <w:szCs w:val="24"/>
-              </w:rPr>
-              <w:t>Peor caso</w:t>
-            </w:r>
-          </w:p>
-        </w:tc>
-        <w:tc>
-          <w:tcPr>
-            <w:tcW w:w="7654" w:type="dxa"/>
-            <w:tcBorders>
-              <w:top w:val="single" w:sz="6" w:space="0" w:color="000000"/>
-              <w:left w:val="single" w:sz="6" w:space="0" w:color="000000"/>
-              <w:bottom w:val="single" w:sz="6" w:space="0" w:color="000000"/>
-              <w:right w:val="single" w:sz="6" w:space="0" w:color="000000"/>
-            </w:tcBorders>
-          </w:tcPr>
-          <w:p>
-            <w:pPr>
-              <w:spacing w:after="0" w:line="288" w:lineRule="auto"/>
-              <w:rPr>
-                <w:rFonts w:asciiTheme="majorHAnsi" w:eastAsia="Nunito" w:hAnsiTheme="majorHAnsi" w:cstheme="majorHAnsi"/>
-                <w:sz w:val="24"/>
-                <w:szCs w:val="24"/>
-              </w:rPr>
-            </w:pPr>
-            <w:r>
-              <w:rPr>
-                <w:rFonts w:asciiTheme="majorHAnsi" w:eastAsia="Nunito" w:hAnsiTheme="majorHAnsi" w:cstheme="majorHAnsi"/>
-                <w:sz w:val="24"/>
-                <w:szCs w:val="24"/>
-              </w:rPr>
-              <w:t xml:space="preserve">80%   </w:t>
-            </w:r>
-          </w:p>
-        </w:tc>
-      </w:tr>
-      <w:tr>
-        <w:tc>
-          <w:tcPr>
-            <w:tcW w:w="1991" w:type="dxa"/>
-            <w:tcBorders>
-              <w:top w:val="single" w:sz="6" w:space="0" w:color="000000"/>
-              <w:left w:val="single" w:sz="6" w:space="0" w:color="000000"/>
-              <w:bottom w:val="single" w:sz="6" w:space="0" w:color="000000"/>
-              <w:right w:val="single" w:sz="6" w:space="0" w:color="000000"/>
-            </w:tcBorders>
-          </w:tcPr>
-          <w:p>
-            <w:pPr>
-              <w:spacing w:after="0" w:line="288" w:lineRule="auto"/>
-              <w:rPr>
-                <w:rFonts w:asciiTheme="majorHAnsi" w:eastAsia="Nunito" w:hAnsiTheme="majorHAnsi" w:cstheme="majorHAnsi"/>
-                <w:sz w:val="24"/>
-                <w:szCs w:val="24"/>
-              </w:rPr>
-            </w:pPr>
-            <w:r>
-              <w:rPr>
-                <w:rFonts w:asciiTheme="majorHAnsi" w:eastAsia="Nunito" w:hAnsiTheme="majorHAnsi" w:cstheme="majorHAnsi"/>
-                <w:b/>
-                <w:sz w:val="24"/>
-                <w:szCs w:val="24"/>
-              </w:rPr>
               <w:t>Nivel planificado</w:t>
             </w:r>
           </w:p>
@@ -12132,25 +11741,14 @@
                 <w:szCs w:val="24"/>
               </w:rPr>
             </w:pPr>
-            <w:proofErr w:type="spellStart"/>
-            <w:r>
-              <w:rPr>
-                <w:rFonts w:asciiTheme="majorHAnsi" w:eastAsia="Nunito" w:hAnsiTheme="majorHAnsi" w:cstheme="majorHAnsi"/>
-                <w:b/>
-                <w:sz w:val="24"/>
-                <w:szCs w:val="24"/>
-              </w:rPr>
-              <w:t>Req</w:t>
-            </w:r>
-            <w:proofErr w:type="spellEnd"/>
-            <w:r>
-              <w:rPr>
-                <w:rFonts w:asciiTheme="majorHAnsi" w:eastAsia="Nunito" w:hAnsiTheme="majorHAnsi" w:cstheme="majorHAnsi"/>
-                <w:b/>
-                <w:sz w:val="24"/>
-                <w:szCs w:val="24"/>
-              </w:rPr>
-              <w:t>. id</w:t>
+            <w:r>
+              <w:rPr>
+                <w:rFonts w:asciiTheme="majorHAnsi" w:eastAsia="Nunito" w:hAnsiTheme="majorHAnsi" w:cstheme="majorHAnsi"/>
+                <w:b/>
+                <w:sz w:val="24"/>
+                <w:szCs w:val="24"/>
+              </w:rPr>
+              <w:t>Req. id</w:t>
             </w:r>
           </w:p>
         </w:tc>
@@ -12790,25 +12388,14 @@
                 <w:szCs w:val="24"/>
               </w:rPr>
             </w:pPr>
-            <w:proofErr w:type="spellStart"/>
-            <w:r>
-              <w:rPr>
-                <w:rFonts w:asciiTheme="majorHAnsi" w:eastAsia="Nunito" w:hAnsiTheme="majorHAnsi" w:cstheme="majorHAnsi"/>
-                <w:b/>
-                <w:sz w:val="24"/>
-                <w:szCs w:val="24"/>
-              </w:rPr>
-              <w:t>Req</w:t>
-            </w:r>
-            <w:proofErr w:type="spellEnd"/>
-            <w:r>
-              <w:rPr>
-                <w:rFonts w:asciiTheme="majorHAnsi" w:eastAsia="Nunito" w:hAnsiTheme="majorHAnsi" w:cstheme="majorHAnsi"/>
-                <w:b/>
-                <w:sz w:val="24"/>
-                <w:szCs w:val="24"/>
-              </w:rPr>
-              <w:t>. id</w:t>
+            <w:r>
+              <w:rPr>
+                <w:rFonts w:asciiTheme="majorHAnsi" w:eastAsia="Nunito" w:hAnsiTheme="majorHAnsi" w:cstheme="majorHAnsi"/>
+                <w:b/>
+                <w:sz w:val="24"/>
+                <w:szCs w:val="24"/>
+              </w:rPr>
+              <w:t>Req. id</w:t>
             </w:r>
           </w:p>
         </w:tc>
@@ -12869,137 +12456,137 @@
                 <w:sz w:val="24"/>
                 <w:szCs w:val="24"/>
               </w:rPr>
+              <w:t>Categoría</w:t>
+            </w:r>
+          </w:p>
+        </w:tc>
+        <w:tc>
+          <w:tcPr>
+            <w:tcW w:w="7665" w:type="dxa"/>
+            <w:tcBorders>
+              <w:top w:val="single" w:sz="6" w:space="0" w:color="000000"/>
+              <w:left w:val="single" w:sz="6" w:space="0" w:color="000000"/>
+              <w:bottom w:val="single" w:sz="6" w:space="0" w:color="000000"/>
+              <w:right w:val="single" w:sz="6" w:space="0" w:color="000000"/>
+            </w:tcBorders>
+          </w:tcPr>
+          <w:p>
+            <w:pPr>
+              <w:spacing w:after="0" w:line="288" w:lineRule="auto"/>
+              <w:rPr>
+                <w:rFonts w:asciiTheme="majorHAnsi" w:eastAsia="Nunito" w:hAnsiTheme="majorHAnsi" w:cstheme="majorHAnsi"/>
+                <w:sz w:val="24"/>
+                <w:szCs w:val="24"/>
+              </w:rPr>
+            </w:pPr>
+            <w:r>
+              <w:rPr>
+                <w:rFonts w:asciiTheme="majorHAnsi" w:eastAsia="Nunito" w:hAnsiTheme="majorHAnsi" w:cstheme="majorHAnsi"/>
+                <w:sz w:val="24"/>
+                <w:szCs w:val="24"/>
+              </w:rPr>
+              <w:t>Regulatorio</w:t>
+            </w:r>
+          </w:p>
+        </w:tc>
+      </w:tr>
+      <w:tr>
+        <w:tc>
+          <w:tcPr>
+            <w:tcW w:w="1980" w:type="dxa"/>
+            <w:tcBorders>
+              <w:top w:val="single" w:sz="6" w:space="0" w:color="000000"/>
+              <w:left w:val="single" w:sz="6" w:space="0" w:color="000000"/>
+              <w:bottom w:val="single" w:sz="6" w:space="0" w:color="000000"/>
+              <w:right w:val="single" w:sz="6" w:space="0" w:color="000000"/>
+            </w:tcBorders>
+          </w:tcPr>
+          <w:p>
+            <w:pPr>
+              <w:spacing w:after="0" w:line="288" w:lineRule="auto"/>
+              <w:rPr>
+                <w:rFonts w:asciiTheme="majorHAnsi" w:eastAsia="Nunito" w:hAnsiTheme="majorHAnsi" w:cstheme="majorHAnsi"/>
+                <w:sz w:val="24"/>
+                <w:szCs w:val="24"/>
+              </w:rPr>
+            </w:pPr>
+            <w:r>
+              <w:rPr>
+                <w:rFonts w:asciiTheme="majorHAnsi" w:eastAsia="Nunito" w:hAnsiTheme="majorHAnsi" w:cstheme="majorHAnsi"/>
+                <w:b/>
+                <w:sz w:val="24"/>
+                <w:szCs w:val="24"/>
+              </w:rPr>
+              <w:t>Descripción</w:t>
+            </w:r>
+          </w:p>
+        </w:tc>
+        <w:tc>
+          <w:tcPr>
+            <w:tcW w:w="7665" w:type="dxa"/>
+            <w:tcBorders>
+              <w:top w:val="single" w:sz="6" w:space="0" w:color="000000"/>
+              <w:left w:val="single" w:sz="6" w:space="0" w:color="000000"/>
+              <w:bottom w:val="single" w:sz="6" w:space="0" w:color="000000"/>
+              <w:right w:val="single" w:sz="6" w:space="0" w:color="000000"/>
+            </w:tcBorders>
+          </w:tcPr>
+          <w:p>
+            <w:pPr>
+              <w:spacing w:after="0" w:line="288" w:lineRule="auto"/>
+              <w:rPr>
+                <w:rFonts w:asciiTheme="majorHAnsi" w:eastAsia="Nunito" w:hAnsiTheme="majorHAnsi" w:cstheme="majorHAnsi"/>
+                <w:sz w:val="24"/>
+                <w:szCs w:val="24"/>
+              </w:rPr>
+            </w:pPr>
+            <w:r>
+              <w:rPr>
+                <w:rFonts w:asciiTheme="majorHAnsi" w:eastAsia="Nunito" w:hAnsiTheme="majorHAnsi" w:cstheme="majorHAnsi"/>
+                <w:sz w:val="24"/>
+                <w:szCs w:val="24"/>
+              </w:rPr>
+              <w:t>Establece que la actualización de información vinculada a pacientes internados y recursos críticos del centro de salud se debe realizar de forma inmediata</w:t>
+            </w:r>
+            <w:r>
+              <w:rPr>
+                <w:rFonts w:asciiTheme="majorHAnsi" w:eastAsia="Nunito" w:hAnsiTheme="majorHAnsi" w:cstheme="majorHAnsi"/>
+                <w:sz w:val="24"/>
+                <w:szCs w:val="24"/>
+              </w:rPr>
+              <w:t>.</w:t>
+            </w:r>
+          </w:p>
+        </w:tc>
+      </w:tr>
+      <w:tr>
+        <w:tc>
+          <w:tcPr>
+            <w:tcW w:w="1980" w:type="dxa"/>
+            <w:tcBorders>
+              <w:top w:val="single" w:sz="6" w:space="0" w:color="000000"/>
+              <w:left w:val="single" w:sz="6" w:space="0" w:color="000000"/>
+              <w:bottom w:val="single" w:sz="6" w:space="0" w:color="000000"/>
+              <w:right w:val="single" w:sz="6" w:space="0" w:color="000000"/>
+            </w:tcBorders>
+          </w:tcPr>
+          <w:p>
+            <w:pPr>
+              <w:spacing w:after="0" w:line="288" w:lineRule="auto"/>
+              <w:rPr>
+                <w:rFonts w:asciiTheme="majorHAnsi" w:eastAsia="Nunito" w:hAnsiTheme="majorHAnsi" w:cstheme="majorHAnsi"/>
+                <w:sz w:val="24"/>
+                <w:szCs w:val="24"/>
+              </w:rPr>
+            </w:pPr>
+            <w:r>
+              <w:rPr>
+                <w:rFonts w:asciiTheme="majorHAnsi" w:eastAsia="Nunito" w:hAnsiTheme="majorHAnsi" w:cstheme="majorHAnsi"/>
+                <w:b/>
+                <w:sz w:val="24"/>
+                <w:szCs w:val="24"/>
+              </w:rPr>
               <w:lastRenderedPageBreak/>
-              <w:t>Categoría</w:t>
-            </w:r>
-          </w:p>
-        </w:tc>
-        <w:tc>
-          <w:tcPr>
-            <w:tcW w:w="7665" w:type="dxa"/>
-            <w:tcBorders>
-              <w:top w:val="single" w:sz="6" w:space="0" w:color="000000"/>
-              <w:left w:val="single" w:sz="6" w:space="0" w:color="000000"/>
-              <w:bottom w:val="single" w:sz="6" w:space="0" w:color="000000"/>
-              <w:right w:val="single" w:sz="6" w:space="0" w:color="000000"/>
-            </w:tcBorders>
-          </w:tcPr>
-          <w:p>
-            <w:pPr>
-              <w:spacing w:after="0" w:line="288" w:lineRule="auto"/>
-              <w:rPr>
-                <w:rFonts w:asciiTheme="majorHAnsi" w:eastAsia="Nunito" w:hAnsiTheme="majorHAnsi" w:cstheme="majorHAnsi"/>
-                <w:sz w:val="24"/>
-                <w:szCs w:val="24"/>
-              </w:rPr>
-            </w:pPr>
-            <w:r>
-              <w:rPr>
-                <w:rFonts w:asciiTheme="majorHAnsi" w:eastAsia="Nunito" w:hAnsiTheme="majorHAnsi" w:cstheme="majorHAnsi"/>
-                <w:sz w:val="24"/>
-                <w:szCs w:val="24"/>
-              </w:rPr>
-              <w:t>Regulatorio</w:t>
-            </w:r>
-          </w:p>
-        </w:tc>
-      </w:tr>
-      <w:tr>
-        <w:tc>
-          <w:tcPr>
-            <w:tcW w:w="1980" w:type="dxa"/>
-            <w:tcBorders>
-              <w:top w:val="single" w:sz="6" w:space="0" w:color="000000"/>
-              <w:left w:val="single" w:sz="6" w:space="0" w:color="000000"/>
-              <w:bottom w:val="single" w:sz="6" w:space="0" w:color="000000"/>
-              <w:right w:val="single" w:sz="6" w:space="0" w:color="000000"/>
-            </w:tcBorders>
-          </w:tcPr>
-          <w:p>
-            <w:pPr>
-              <w:spacing w:after="0" w:line="288" w:lineRule="auto"/>
-              <w:rPr>
-                <w:rFonts w:asciiTheme="majorHAnsi" w:eastAsia="Nunito" w:hAnsiTheme="majorHAnsi" w:cstheme="majorHAnsi"/>
-                <w:sz w:val="24"/>
-                <w:szCs w:val="24"/>
-              </w:rPr>
-            </w:pPr>
-            <w:r>
-              <w:rPr>
-                <w:rFonts w:asciiTheme="majorHAnsi" w:eastAsia="Nunito" w:hAnsiTheme="majorHAnsi" w:cstheme="majorHAnsi"/>
-                <w:b/>
-                <w:sz w:val="24"/>
-                <w:szCs w:val="24"/>
-              </w:rPr>
-              <w:t>Descripción</w:t>
-            </w:r>
-          </w:p>
-        </w:tc>
-        <w:tc>
-          <w:tcPr>
-            <w:tcW w:w="7665" w:type="dxa"/>
-            <w:tcBorders>
-              <w:top w:val="single" w:sz="6" w:space="0" w:color="000000"/>
-              <w:left w:val="single" w:sz="6" w:space="0" w:color="000000"/>
-              <w:bottom w:val="single" w:sz="6" w:space="0" w:color="000000"/>
-              <w:right w:val="single" w:sz="6" w:space="0" w:color="000000"/>
-            </w:tcBorders>
-          </w:tcPr>
-          <w:p>
-            <w:pPr>
-              <w:spacing w:after="0" w:line="288" w:lineRule="auto"/>
-              <w:rPr>
-                <w:rFonts w:asciiTheme="majorHAnsi" w:eastAsia="Nunito" w:hAnsiTheme="majorHAnsi" w:cstheme="majorHAnsi"/>
-                <w:sz w:val="24"/>
-                <w:szCs w:val="24"/>
-              </w:rPr>
-            </w:pPr>
-            <w:r>
-              <w:rPr>
-                <w:rFonts w:asciiTheme="majorHAnsi" w:eastAsia="Nunito" w:hAnsiTheme="majorHAnsi" w:cstheme="majorHAnsi"/>
-                <w:sz w:val="24"/>
-                <w:szCs w:val="24"/>
-              </w:rPr>
-              <w:t>Establece que la actualización de información vinculada a pacientes internados y recursos críticos del centro de salud se debe realizar de forma inmediata</w:t>
-            </w:r>
-            <w:r>
-              <w:rPr>
-                <w:rFonts w:asciiTheme="majorHAnsi" w:eastAsia="Nunito" w:hAnsiTheme="majorHAnsi" w:cstheme="majorHAnsi"/>
-                <w:sz w:val="24"/>
-                <w:szCs w:val="24"/>
-              </w:rPr>
-              <w:t>.</w:t>
-            </w:r>
-          </w:p>
-        </w:tc>
-      </w:tr>
-      <w:tr>
-        <w:tc>
-          <w:tcPr>
-            <w:tcW w:w="1980" w:type="dxa"/>
-            <w:tcBorders>
-              <w:top w:val="single" w:sz="6" w:space="0" w:color="000000"/>
-              <w:left w:val="single" w:sz="6" w:space="0" w:color="000000"/>
-              <w:bottom w:val="single" w:sz="6" w:space="0" w:color="000000"/>
-              <w:right w:val="single" w:sz="6" w:space="0" w:color="000000"/>
-            </w:tcBorders>
-          </w:tcPr>
-          <w:p>
-            <w:pPr>
-              <w:spacing w:after="0" w:line="288" w:lineRule="auto"/>
-              <w:rPr>
-                <w:rFonts w:asciiTheme="majorHAnsi" w:eastAsia="Nunito" w:hAnsiTheme="majorHAnsi" w:cstheme="majorHAnsi"/>
-                <w:sz w:val="24"/>
-                <w:szCs w:val="24"/>
-              </w:rPr>
-            </w:pPr>
-            <w:r>
-              <w:rPr>
-                <w:rFonts w:asciiTheme="majorHAnsi" w:eastAsia="Nunito" w:hAnsiTheme="majorHAnsi" w:cstheme="majorHAnsi"/>
-                <w:b/>
-                <w:sz w:val="24"/>
-                <w:szCs w:val="24"/>
-              </w:rPr>
               <w:t>Escala</w:t>
             </w:r>
           </w:p>
@@ -13449,25 +13036,14 @@
                 <w:szCs w:val="24"/>
               </w:rPr>
             </w:pPr>
-            <w:proofErr w:type="spellStart"/>
-            <w:r>
-              <w:rPr>
-                <w:rFonts w:asciiTheme="majorHAnsi" w:eastAsia="Nunito" w:hAnsiTheme="majorHAnsi" w:cstheme="majorHAnsi"/>
-                <w:b/>
-                <w:sz w:val="24"/>
-                <w:szCs w:val="24"/>
-              </w:rPr>
-              <w:t>Req</w:t>
-            </w:r>
-            <w:proofErr w:type="spellEnd"/>
-            <w:r>
-              <w:rPr>
-                <w:rFonts w:asciiTheme="majorHAnsi" w:eastAsia="Nunito" w:hAnsiTheme="majorHAnsi" w:cstheme="majorHAnsi"/>
-                <w:b/>
-                <w:sz w:val="24"/>
-                <w:szCs w:val="24"/>
-              </w:rPr>
-              <w:t>. id</w:t>
+            <w:r>
+              <w:rPr>
+                <w:rFonts w:asciiTheme="majorHAnsi" w:eastAsia="Nunito" w:hAnsiTheme="majorHAnsi" w:cstheme="majorHAnsi"/>
+                <w:b/>
+                <w:sz w:val="24"/>
+                <w:szCs w:val="24"/>
+              </w:rPr>
+              <w:t>Req. id</w:t>
             </w:r>
           </w:p>
         </w:tc>
@@ -14071,209 +13647,198 @@
                 <w:sz w:val="24"/>
                 <w:szCs w:val="24"/>
               </w:rPr>
+              <w:t>Nombre</w:t>
+            </w:r>
+          </w:p>
+        </w:tc>
+        <w:tc>
+          <w:tcPr>
+            <w:tcW w:w="7654" w:type="dxa"/>
+            <w:tcBorders>
+              <w:top w:val="single" w:sz="6" w:space="0" w:color="000000"/>
+              <w:left w:val="single" w:sz="6" w:space="0" w:color="000000"/>
+              <w:bottom w:val="single" w:sz="6" w:space="0" w:color="000000"/>
+              <w:right w:val="single" w:sz="6" w:space="0" w:color="000000"/>
+            </w:tcBorders>
+          </w:tcPr>
+          <w:p>
+            <w:pPr>
+              <w:spacing w:after="0" w:line="288" w:lineRule="auto"/>
+              <w:rPr>
+                <w:rFonts w:asciiTheme="majorHAnsi" w:eastAsia="Nunito" w:hAnsiTheme="majorHAnsi" w:cstheme="majorHAnsi"/>
+                <w:sz w:val="24"/>
+                <w:szCs w:val="24"/>
+              </w:rPr>
+            </w:pPr>
+            <w:r>
+              <w:rPr>
+                <w:rFonts w:asciiTheme="majorHAnsi" w:eastAsia="Nunito" w:hAnsiTheme="majorHAnsi" w:cstheme="majorHAnsi"/>
+                <w:sz w:val="24"/>
+                <w:szCs w:val="24"/>
+              </w:rPr>
+              <w:t>Tiempo operativo</w:t>
+            </w:r>
+          </w:p>
+        </w:tc>
+      </w:tr>
+      <w:tr>
+        <w:tc>
+          <w:tcPr>
+            <w:tcW w:w="1991" w:type="dxa"/>
+            <w:tcBorders>
+              <w:top w:val="single" w:sz="6" w:space="0" w:color="000000"/>
+              <w:left w:val="single" w:sz="6" w:space="0" w:color="000000"/>
+              <w:bottom w:val="single" w:sz="6" w:space="0" w:color="000000"/>
+              <w:right w:val="single" w:sz="6" w:space="0" w:color="000000"/>
+            </w:tcBorders>
+          </w:tcPr>
+          <w:p>
+            <w:pPr>
+              <w:spacing w:after="0" w:line="288" w:lineRule="auto"/>
+              <w:rPr>
+                <w:rFonts w:asciiTheme="majorHAnsi" w:eastAsia="Nunito" w:hAnsiTheme="majorHAnsi" w:cstheme="majorHAnsi"/>
+                <w:sz w:val="24"/>
+                <w:szCs w:val="24"/>
+              </w:rPr>
+            </w:pPr>
+            <w:r>
+              <w:rPr>
+                <w:rFonts w:asciiTheme="majorHAnsi" w:eastAsia="Nunito" w:hAnsiTheme="majorHAnsi" w:cstheme="majorHAnsi"/>
+                <w:b/>
+                <w:sz w:val="24"/>
+                <w:szCs w:val="24"/>
+              </w:rPr>
+              <w:t>Req. id</w:t>
+            </w:r>
+          </w:p>
+        </w:tc>
+        <w:tc>
+          <w:tcPr>
+            <w:tcW w:w="7654" w:type="dxa"/>
+            <w:tcBorders>
+              <w:top w:val="single" w:sz="6" w:space="0" w:color="000000"/>
+              <w:left w:val="single" w:sz="6" w:space="0" w:color="000000"/>
+              <w:bottom w:val="single" w:sz="6" w:space="0" w:color="000000"/>
+              <w:right w:val="single" w:sz="6" w:space="0" w:color="000000"/>
+            </w:tcBorders>
+          </w:tcPr>
+          <w:p>
+            <w:pPr>
+              <w:spacing w:after="0" w:line="288" w:lineRule="auto"/>
+              <w:rPr>
+                <w:rFonts w:asciiTheme="majorHAnsi" w:eastAsia="Nunito" w:hAnsiTheme="majorHAnsi" w:cstheme="majorHAnsi"/>
+                <w:sz w:val="24"/>
+                <w:szCs w:val="24"/>
+              </w:rPr>
+            </w:pPr>
+            <w:r>
+              <w:rPr>
+                <w:rFonts w:asciiTheme="majorHAnsi" w:eastAsia="Nunito" w:hAnsiTheme="majorHAnsi" w:cstheme="majorHAnsi"/>
+                <w:sz w:val="24"/>
+                <w:szCs w:val="24"/>
+              </w:rPr>
+              <w:t>NF0</w:t>
+            </w:r>
+            <w:r>
+              <w:rPr>
+                <w:rFonts w:asciiTheme="majorHAnsi" w:eastAsia="Nunito" w:hAnsiTheme="majorHAnsi" w:cstheme="majorHAnsi"/>
+                <w:sz w:val="24"/>
+                <w:szCs w:val="24"/>
+              </w:rPr>
+              <w:t>6</w:t>
+            </w:r>
+          </w:p>
+        </w:tc>
+      </w:tr>
+      <w:tr>
+        <w:tc>
+          <w:tcPr>
+            <w:tcW w:w="1991" w:type="dxa"/>
+            <w:tcBorders>
+              <w:top w:val="single" w:sz="6" w:space="0" w:color="000000"/>
+              <w:left w:val="single" w:sz="6" w:space="0" w:color="000000"/>
+              <w:bottom w:val="single" w:sz="6" w:space="0" w:color="000000"/>
+              <w:right w:val="single" w:sz="6" w:space="0" w:color="000000"/>
+            </w:tcBorders>
+          </w:tcPr>
+          <w:p>
+            <w:pPr>
+              <w:spacing w:after="0" w:line="288" w:lineRule="auto"/>
+              <w:rPr>
+                <w:rFonts w:asciiTheme="majorHAnsi" w:eastAsia="Nunito" w:hAnsiTheme="majorHAnsi" w:cstheme="majorHAnsi"/>
+                <w:sz w:val="24"/>
+                <w:szCs w:val="24"/>
+              </w:rPr>
+            </w:pPr>
+            <w:r>
+              <w:rPr>
+                <w:rFonts w:asciiTheme="majorHAnsi" w:eastAsia="Nunito" w:hAnsiTheme="majorHAnsi" w:cstheme="majorHAnsi"/>
+                <w:b/>
+                <w:sz w:val="24"/>
+                <w:szCs w:val="24"/>
+              </w:rPr>
+              <w:t>Categoría</w:t>
+            </w:r>
+          </w:p>
+        </w:tc>
+        <w:tc>
+          <w:tcPr>
+            <w:tcW w:w="7654" w:type="dxa"/>
+            <w:tcBorders>
+              <w:top w:val="single" w:sz="6" w:space="0" w:color="000000"/>
+              <w:left w:val="single" w:sz="6" w:space="0" w:color="000000"/>
+              <w:bottom w:val="single" w:sz="6" w:space="0" w:color="000000"/>
+              <w:right w:val="single" w:sz="6" w:space="0" w:color="000000"/>
+            </w:tcBorders>
+          </w:tcPr>
+          <w:p>
+            <w:pPr>
+              <w:spacing w:after="0" w:line="288" w:lineRule="auto"/>
+              <w:rPr>
+                <w:rFonts w:asciiTheme="majorHAnsi" w:eastAsia="Nunito" w:hAnsiTheme="majorHAnsi" w:cstheme="majorHAnsi"/>
+                <w:sz w:val="24"/>
+                <w:szCs w:val="24"/>
+              </w:rPr>
+            </w:pPr>
+            <w:r>
+              <w:rPr>
+                <w:rFonts w:asciiTheme="majorHAnsi" w:eastAsia="Nunito" w:hAnsiTheme="majorHAnsi" w:cstheme="majorHAnsi"/>
+                <w:sz w:val="24"/>
+                <w:szCs w:val="24"/>
+              </w:rPr>
+              <w:t>Disponibilidad</w:t>
+            </w:r>
+          </w:p>
+        </w:tc>
+      </w:tr>
+      <w:tr>
+        <w:tc>
+          <w:tcPr>
+            <w:tcW w:w="1991" w:type="dxa"/>
+            <w:tcBorders>
+              <w:top w:val="single" w:sz="6" w:space="0" w:color="000000"/>
+              <w:left w:val="single" w:sz="6" w:space="0" w:color="000000"/>
+              <w:bottom w:val="single" w:sz="6" w:space="0" w:color="000000"/>
+              <w:right w:val="single" w:sz="6" w:space="0" w:color="000000"/>
+            </w:tcBorders>
+          </w:tcPr>
+          <w:p>
+            <w:pPr>
+              <w:spacing w:after="0" w:line="288" w:lineRule="auto"/>
+              <w:rPr>
+                <w:rFonts w:asciiTheme="majorHAnsi" w:eastAsia="Nunito" w:hAnsiTheme="majorHAnsi" w:cstheme="majorHAnsi"/>
+                <w:sz w:val="24"/>
+                <w:szCs w:val="24"/>
+              </w:rPr>
+            </w:pPr>
+            <w:r>
+              <w:rPr>
+                <w:rFonts w:asciiTheme="majorHAnsi" w:eastAsia="Nunito" w:hAnsiTheme="majorHAnsi" w:cstheme="majorHAnsi"/>
+                <w:b/>
+                <w:sz w:val="24"/>
+                <w:szCs w:val="24"/>
+              </w:rPr>
               <w:lastRenderedPageBreak/>
-              <w:t>Nombre</w:t>
-            </w:r>
-          </w:p>
-        </w:tc>
-        <w:tc>
-          <w:tcPr>
-            <w:tcW w:w="7654" w:type="dxa"/>
-            <w:tcBorders>
-              <w:top w:val="single" w:sz="6" w:space="0" w:color="000000"/>
-              <w:left w:val="single" w:sz="6" w:space="0" w:color="000000"/>
-              <w:bottom w:val="single" w:sz="6" w:space="0" w:color="000000"/>
-              <w:right w:val="single" w:sz="6" w:space="0" w:color="000000"/>
-            </w:tcBorders>
-          </w:tcPr>
-          <w:p>
-            <w:pPr>
-              <w:spacing w:after="0" w:line="288" w:lineRule="auto"/>
-              <w:rPr>
-                <w:rFonts w:asciiTheme="majorHAnsi" w:eastAsia="Nunito" w:hAnsiTheme="majorHAnsi" w:cstheme="majorHAnsi"/>
-                <w:sz w:val="24"/>
-                <w:szCs w:val="24"/>
-              </w:rPr>
-            </w:pPr>
-            <w:r>
-              <w:rPr>
-                <w:rFonts w:asciiTheme="majorHAnsi" w:eastAsia="Nunito" w:hAnsiTheme="majorHAnsi" w:cstheme="majorHAnsi"/>
-                <w:sz w:val="24"/>
-                <w:szCs w:val="24"/>
-              </w:rPr>
-              <w:t>Tiempo operativo</w:t>
-            </w:r>
-          </w:p>
-        </w:tc>
-      </w:tr>
-      <w:tr>
-        <w:tc>
-          <w:tcPr>
-            <w:tcW w:w="1991" w:type="dxa"/>
-            <w:tcBorders>
-              <w:top w:val="single" w:sz="6" w:space="0" w:color="000000"/>
-              <w:left w:val="single" w:sz="6" w:space="0" w:color="000000"/>
-              <w:bottom w:val="single" w:sz="6" w:space="0" w:color="000000"/>
-              <w:right w:val="single" w:sz="6" w:space="0" w:color="000000"/>
-            </w:tcBorders>
-          </w:tcPr>
-          <w:p>
-            <w:pPr>
-              <w:spacing w:after="0" w:line="288" w:lineRule="auto"/>
-              <w:rPr>
-                <w:rFonts w:asciiTheme="majorHAnsi" w:eastAsia="Nunito" w:hAnsiTheme="majorHAnsi" w:cstheme="majorHAnsi"/>
-                <w:sz w:val="24"/>
-                <w:szCs w:val="24"/>
-              </w:rPr>
-            </w:pPr>
-            <w:proofErr w:type="spellStart"/>
-            <w:r>
-              <w:rPr>
-                <w:rFonts w:asciiTheme="majorHAnsi" w:eastAsia="Nunito" w:hAnsiTheme="majorHAnsi" w:cstheme="majorHAnsi"/>
-                <w:b/>
-                <w:sz w:val="24"/>
-                <w:szCs w:val="24"/>
-              </w:rPr>
-              <w:t>Req</w:t>
-            </w:r>
-            <w:proofErr w:type="spellEnd"/>
-            <w:r>
-              <w:rPr>
-                <w:rFonts w:asciiTheme="majorHAnsi" w:eastAsia="Nunito" w:hAnsiTheme="majorHAnsi" w:cstheme="majorHAnsi"/>
-                <w:b/>
-                <w:sz w:val="24"/>
-                <w:szCs w:val="24"/>
-              </w:rPr>
-              <w:t>. id</w:t>
-            </w:r>
-          </w:p>
-        </w:tc>
-        <w:tc>
-          <w:tcPr>
-            <w:tcW w:w="7654" w:type="dxa"/>
-            <w:tcBorders>
-              <w:top w:val="single" w:sz="6" w:space="0" w:color="000000"/>
-              <w:left w:val="single" w:sz="6" w:space="0" w:color="000000"/>
-              <w:bottom w:val="single" w:sz="6" w:space="0" w:color="000000"/>
-              <w:right w:val="single" w:sz="6" w:space="0" w:color="000000"/>
-            </w:tcBorders>
-          </w:tcPr>
-          <w:p>
-            <w:pPr>
-              <w:spacing w:after="0" w:line="288" w:lineRule="auto"/>
-              <w:rPr>
-                <w:rFonts w:asciiTheme="majorHAnsi" w:eastAsia="Nunito" w:hAnsiTheme="majorHAnsi" w:cstheme="majorHAnsi"/>
-                <w:sz w:val="24"/>
-                <w:szCs w:val="24"/>
-              </w:rPr>
-            </w:pPr>
-            <w:r>
-              <w:rPr>
-                <w:rFonts w:asciiTheme="majorHAnsi" w:eastAsia="Nunito" w:hAnsiTheme="majorHAnsi" w:cstheme="majorHAnsi"/>
-                <w:sz w:val="24"/>
-                <w:szCs w:val="24"/>
-              </w:rPr>
-              <w:t>NF0</w:t>
-            </w:r>
-            <w:r>
-              <w:rPr>
-                <w:rFonts w:asciiTheme="majorHAnsi" w:eastAsia="Nunito" w:hAnsiTheme="majorHAnsi" w:cstheme="majorHAnsi"/>
-                <w:sz w:val="24"/>
-                <w:szCs w:val="24"/>
-              </w:rPr>
-              <w:t>6</w:t>
-            </w:r>
-          </w:p>
-        </w:tc>
-      </w:tr>
-      <w:tr>
-        <w:tc>
-          <w:tcPr>
-            <w:tcW w:w="1991" w:type="dxa"/>
-            <w:tcBorders>
-              <w:top w:val="single" w:sz="6" w:space="0" w:color="000000"/>
-              <w:left w:val="single" w:sz="6" w:space="0" w:color="000000"/>
-              <w:bottom w:val="single" w:sz="6" w:space="0" w:color="000000"/>
-              <w:right w:val="single" w:sz="6" w:space="0" w:color="000000"/>
-            </w:tcBorders>
-          </w:tcPr>
-          <w:p>
-            <w:pPr>
-              <w:spacing w:after="0" w:line="288" w:lineRule="auto"/>
-              <w:rPr>
-                <w:rFonts w:asciiTheme="majorHAnsi" w:eastAsia="Nunito" w:hAnsiTheme="majorHAnsi" w:cstheme="majorHAnsi"/>
-                <w:sz w:val="24"/>
-                <w:szCs w:val="24"/>
-              </w:rPr>
-            </w:pPr>
-            <w:r>
-              <w:rPr>
-                <w:rFonts w:asciiTheme="majorHAnsi" w:eastAsia="Nunito" w:hAnsiTheme="majorHAnsi" w:cstheme="majorHAnsi"/>
-                <w:b/>
-                <w:sz w:val="24"/>
-                <w:szCs w:val="24"/>
-              </w:rPr>
-              <w:t>Categoría</w:t>
-            </w:r>
-          </w:p>
-        </w:tc>
-        <w:tc>
-          <w:tcPr>
-            <w:tcW w:w="7654" w:type="dxa"/>
-            <w:tcBorders>
-              <w:top w:val="single" w:sz="6" w:space="0" w:color="000000"/>
-              <w:left w:val="single" w:sz="6" w:space="0" w:color="000000"/>
-              <w:bottom w:val="single" w:sz="6" w:space="0" w:color="000000"/>
-              <w:right w:val="single" w:sz="6" w:space="0" w:color="000000"/>
-            </w:tcBorders>
-          </w:tcPr>
-          <w:p>
-            <w:pPr>
-              <w:spacing w:after="0" w:line="288" w:lineRule="auto"/>
-              <w:rPr>
-                <w:rFonts w:asciiTheme="majorHAnsi" w:eastAsia="Nunito" w:hAnsiTheme="majorHAnsi" w:cstheme="majorHAnsi"/>
-                <w:sz w:val="24"/>
-                <w:szCs w:val="24"/>
-              </w:rPr>
-            </w:pPr>
-            <w:r>
-              <w:rPr>
-                <w:rFonts w:asciiTheme="majorHAnsi" w:eastAsia="Nunito" w:hAnsiTheme="majorHAnsi" w:cstheme="majorHAnsi"/>
-                <w:sz w:val="24"/>
-                <w:szCs w:val="24"/>
-              </w:rPr>
-              <w:t>Disponibilidad</w:t>
-            </w:r>
-          </w:p>
-        </w:tc>
-      </w:tr>
-      <w:tr>
-        <w:tc>
-          <w:tcPr>
-            <w:tcW w:w="1991" w:type="dxa"/>
-            <w:tcBorders>
-              <w:top w:val="single" w:sz="6" w:space="0" w:color="000000"/>
-              <w:left w:val="single" w:sz="6" w:space="0" w:color="000000"/>
-              <w:bottom w:val="single" w:sz="6" w:space="0" w:color="000000"/>
-              <w:right w:val="single" w:sz="6" w:space="0" w:color="000000"/>
-            </w:tcBorders>
-          </w:tcPr>
-          <w:p>
-            <w:pPr>
-              <w:spacing w:after="0" w:line="288" w:lineRule="auto"/>
-              <w:rPr>
-                <w:rFonts w:asciiTheme="majorHAnsi" w:eastAsia="Nunito" w:hAnsiTheme="majorHAnsi" w:cstheme="majorHAnsi"/>
-                <w:sz w:val="24"/>
-                <w:szCs w:val="24"/>
-              </w:rPr>
-            </w:pPr>
-            <w:r>
-              <w:rPr>
-                <w:rFonts w:asciiTheme="majorHAnsi" w:eastAsia="Nunito" w:hAnsiTheme="majorHAnsi" w:cstheme="majorHAnsi"/>
-                <w:b/>
-                <w:sz w:val="24"/>
-                <w:szCs w:val="24"/>
-              </w:rPr>
               <w:t>Descripción</w:t>
             </w:r>
           </w:p>
@@ -14784,25 +14349,14 @@
                 <w:szCs w:val="24"/>
               </w:rPr>
             </w:pPr>
-            <w:proofErr w:type="spellStart"/>
-            <w:r>
-              <w:rPr>
-                <w:rFonts w:asciiTheme="majorHAnsi" w:eastAsia="Nunito" w:hAnsiTheme="majorHAnsi" w:cstheme="majorHAnsi"/>
-                <w:b/>
-                <w:sz w:val="24"/>
-                <w:szCs w:val="24"/>
-              </w:rPr>
-              <w:t>Req</w:t>
-            </w:r>
-            <w:proofErr w:type="spellEnd"/>
-            <w:r>
-              <w:rPr>
-                <w:rFonts w:asciiTheme="majorHAnsi" w:eastAsia="Nunito" w:hAnsiTheme="majorHAnsi" w:cstheme="majorHAnsi"/>
-                <w:b/>
-                <w:sz w:val="24"/>
-                <w:szCs w:val="24"/>
-              </w:rPr>
-              <w:t>. id</w:t>
+            <w:r>
+              <w:rPr>
+                <w:rFonts w:asciiTheme="majorHAnsi" w:eastAsia="Nunito" w:hAnsiTheme="majorHAnsi" w:cstheme="majorHAnsi"/>
+                <w:b/>
+                <w:sz w:val="24"/>
+                <w:szCs w:val="24"/>
+              </w:rPr>
+              <w:t>Req. id</w:t>
             </w:r>
           </w:p>
         </w:tc>
@@ -15482,25 +15036,14 @@
                 <w:szCs w:val="24"/>
               </w:rPr>
             </w:pPr>
-            <w:proofErr w:type="spellStart"/>
-            <w:r>
-              <w:rPr>
-                <w:rFonts w:asciiTheme="majorHAnsi" w:eastAsia="Nunito" w:hAnsiTheme="majorHAnsi" w:cstheme="majorHAnsi"/>
-                <w:b/>
-                <w:sz w:val="24"/>
-                <w:szCs w:val="24"/>
-              </w:rPr>
-              <w:t>Req</w:t>
-            </w:r>
-            <w:proofErr w:type="spellEnd"/>
-            <w:r>
-              <w:rPr>
-                <w:rFonts w:asciiTheme="majorHAnsi" w:eastAsia="Nunito" w:hAnsiTheme="majorHAnsi" w:cstheme="majorHAnsi"/>
-                <w:b/>
-                <w:sz w:val="24"/>
-                <w:szCs w:val="24"/>
-              </w:rPr>
-              <w:t>. id</w:t>
+            <w:r>
+              <w:rPr>
+                <w:rFonts w:asciiTheme="majorHAnsi" w:eastAsia="Nunito" w:hAnsiTheme="majorHAnsi" w:cstheme="majorHAnsi"/>
+                <w:b/>
+                <w:sz w:val="24"/>
+                <w:szCs w:val="24"/>
+              </w:rPr>
+              <w:t>Req. id</w:t>
             </w:r>
           </w:p>
         </w:tc>
@@ -15561,190 +15104,190 @@
                 <w:sz w:val="24"/>
                 <w:szCs w:val="24"/>
               </w:rPr>
+              <w:t>Categoría</w:t>
+            </w:r>
+          </w:p>
+        </w:tc>
+        <w:tc>
+          <w:tcPr>
+            <w:tcW w:w="7654" w:type="dxa"/>
+            <w:tcBorders>
+              <w:top w:val="single" w:sz="6" w:space="0" w:color="000000"/>
+              <w:left w:val="single" w:sz="6" w:space="0" w:color="000000"/>
+              <w:bottom w:val="single" w:sz="6" w:space="0" w:color="000000"/>
+              <w:right w:val="single" w:sz="6" w:space="0" w:color="000000"/>
+            </w:tcBorders>
+          </w:tcPr>
+          <w:p>
+            <w:pPr>
+              <w:spacing w:after="0" w:line="288" w:lineRule="auto"/>
+              <w:rPr>
+                <w:rFonts w:asciiTheme="majorHAnsi" w:eastAsia="Nunito" w:hAnsiTheme="majorHAnsi" w:cstheme="majorHAnsi"/>
+                <w:sz w:val="24"/>
+                <w:szCs w:val="24"/>
+              </w:rPr>
+            </w:pPr>
+            <w:r>
+              <w:rPr>
+                <w:rFonts w:asciiTheme="majorHAnsi" w:eastAsia="Nunito" w:hAnsiTheme="majorHAnsi" w:cstheme="majorHAnsi"/>
+                <w:sz w:val="24"/>
+                <w:szCs w:val="24"/>
+              </w:rPr>
+              <w:t>Eficiencia</w:t>
+            </w:r>
+          </w:p>
+        </w:tc>
+      </w:tr>
+      <w:tr>
+        <w:tc>
+          <w:tcPr>
+            <w:tcW w:w="1991" w:type="dxa"/>
+            <w:tcBorders>
+              <w:top w:val="single" w:sz="6" w:space="0" w:color="000000"/>
+              <w:left w:val="single" w:sz="6" w:space="0" w:color="000000"/>
+              <w:bottom w:val="single" w:sz="6" w:space="0" w:color="000000"/>
+              <w:right w:val="single" w:sz="6" w:space="0" w:color="000000"/>
+            </w:tcBorders>
+          </w:tcPr>
+          <w:p>
+            <w:pPr>
+              <w:spacing w:after="0" w:line="288" w:lineRule="auto"/>
+              <w:rPr>
+                <w:rFonts w:asciiTheme="majorHAnsi" w:eastAsia="Nunito" w:hAnsiTheme="majorHAnsi" w:cstheme="majorHAnsi"/>
+                <w:sz w:val="24"/>
+                <w:szCs w:val="24"/>
+              </w:rPr>
+            </w:pPr>
+            <w:r>
+              <w:rPr>
+                <w:rFonts w:asciiTheme="majorHAnsi" w:eastAsia="Nunito" w:hAnsiTheme="majorHAnsi" w:cstheme="majorHAnsi"/>
+                <w:b/>
+                <w:sz w:val="24"/>
+                <w:szCs w:val="24"/>
+              </w:rPr>
+              <w:t>Descripción</w:t>
+            </w:r>
+          </w:p>
+        </w:tc>
+        <w:tc>
+          <w:tcPr>
+            <w:tcW w:w="7654" w:type="dxa"/>
+            <w:tcBorders>
+              <w:top w:val="single" w:sz="6" w:space="0" w:color="000000"/>
+              <w:left w:val="single" w:sz="6" w:space="0" w:color="000000"/>
+              <w:bottom w:val="single" w:sz="6" w:space="0" w:color="000000"/>
+              <w:right w:val="single" w:sz="6" w:space="0" w:color="000000"/>
+            </w:tcBorders>
+          </w:tcPr>
+          <w:p>
+            <w:pPr>
+              <w:spacing w:after="0" w:line="288" w:lineRule="auto"/>
+              <w:rPr>
+                <w:rFonts w:asciiTheme="majorHAnsi" w:eastAsia="Nunito" w:hAnsiTheme="majorHAnsi" w:cstheme="majorHAnsi"/>
+                <w:sz w:val="24"/>
+                <w:szCs w:val="24"/>
+              </w:rPr>
+            </w:pPr>
+            <w:r>
+              <w:rPr>
+                <w:rFonts w:asciiTheme="majorHAnsi" w:eastAsia="Nunito" w:hAnsiTheme="majorHAnsi" w:cstheme="majorHAnsi"/>
+                <w:sz w:val="24"/>
+                <w:szCs w:val="24"/>
+              </w:rPr>
+              <w:t>El sistema debe responder de manera veloz.</w:t>
+            </w:r>
+          </w:p>
+        </w:tc>
+      </w:tr>
+      <w:tr>
+        <w:tc>
+          <w:tcPr>
+            <w:tcW w:w="1991" w:type="dxa"/>
+            <w:tcBorders>
+              <w:top w:val="single" w:sz="6" w:space="0" w:color="000000"/>
+              <w:left w:val="single" w:sz="6" w:space="0" w:color="000000"/>
+              <w:bottom w:val="single" w:sz="6" w:space="0" w:color="000000"/>
+              <w:right w:val="single" w:sz="6" w:space="0" w:color="000000"/>
+            </w:tcBorders>
+          </w:tcPr>
+          <w:p>
+            <w:pPr>
+              <w:spacing w:after="0" w:line="288" w:lineRule="auto"/>
+              <w:rPr>
+                <w:rFonts w:asciiTheme="majorHAnsi" w:eastAsia="Nunito" w:hAnsiTheme="majorHAnsi" w:cstheme="majorHAnsi"/>
+                <w:sz w:val="24"/>
+                <w:szCs w:val="24"/>
+              </w:rPr>
+            </w:pPr>
+            <w:r>
+              <w:rPr>
+                <w:rFonts w:asciiTheme="majorHAnsi" w:eastAsia="Nunito" w:hAnsiTheme="majorHAnsi" w:cstheme="majorHAnsi"/>
+                <w:b/>
+                <w:sz w:val="24"/>
+                <w:szCs w:val="24"/>
+              </w:rPr>
+              <w:t>Escala</w:t>
+            </w:r>
+          </w:p>
+        </w:tc>
+        <w:tc>
+          <w:tcPr>
+            <w:tcW w:w="7654" w:type="dxa"/>
+            <w:tcBorders>
+              <w:top w:val="single" w:sz="6" w:space="0" w:color="000000"/>
+              <w:left w:val="single" w:sz="6" w:space="0" w:color="000000"/>
+              <w:bottom w:val="single" w:sz="6" w:space="0" w:color="000000"/>
+              <w:right w:val="single" w:sz="6" w:space="0" w:color="000000"/>
+            </w:tcBorders>
+          </w:tcPr>
+          <w:p>
+            <w:pPr>
+              <w:spacing w:after="0" w:line="288" w:lineRule="auto"/>
+              <w:rPr>
+                <w:rFonts w:asciiTheme="majorHAnsi" w:eastAsia="Nunito" w:hAnsiTheme="majorHAnsi" w:cstheme="majorHAnsi"/>
+                <w:sz w:val="24"/>
+                <w:szCs w:val="24"/>
+              </w:rPr>
+            </w:pPr>
+            <w:r>
+              <w:rPr>
+                <w:rFonts w:asciiTheme="majorHAnsi" w:eastAsia="Nunito" w:hAnsiTheme="majorHAnsi" w:cstheme="majorHAnsi"/>
+                <w:sz w:val="24"/>
+                <w:szCs w:val="24"/>
+              </w:rPr>
+              <w:t xml:space="preserve">Tiempo que se demora el sistema en procesar una acción. </w:t>
+            </w:r>
+          </w:p>
+        </w:tc>
+      </w:tr>
+      <w:tr>
+        <w:tc>
+          <w:tcPr>
+            <w:tcW w:w="1991" w:type="dxa"/>
+            <w:tcBorders>
+              <w:top w:val="single" w:sz="6" w:space="0" w:color="000000"/>
+              <w:left w:val="single" w:sz="6" w:space="0" w:color="000000"/>
+              <w:bottom w:val="single" w:sz="6" w:space="0" w:color="000000"/>
+              <w:right w:val="single" w:sz="6" w:space="0" w:color="000000"/>
+            </w:tcBorders>
+          </w:tcPr>
+          <w:p>
+            <w:pPr>
+              <w:spacing w:after="0" w:line="288" w:lineRule="auto"/>
+              <w:rPr>
+                <w:rFonts w:asciiTheme="majorHAnsi" w:eastAsia="Nunito" w:hAnsiTheme="majorHAnsi" w:cstheme="majorHAnsi"/>
+                <w:sz w:val="24"/>
+                <w:szCs w:val="24"/>
+              </w:rPr>
+            </w:pPr>
+            <w:r>
+              <w:rPr>
+                <w:rFonts w:asciiTheme="majorHAnsi" w:eastAsia="Nunito" w:hAnsiTheme="majorHAnsi" w:cstheme="majorHAnsi"/>
+                <w:b/>
+                <w:sz w:val="24"/>
+                <w:szCs w:val="24"/>
+              </w:rPr>
               <w:lastRenderedPageBreak/>
-              <w:t>Categoría</w:t>
-            </w:r>
-          </w:p>
-        </w:tc>
-        <w:tc>
-          <w:tcPr>
-            <w:tcW w:w="7654" w:type="dxa"/>
-            <w:tcBorders>
-              <w:top w:val="single" w:sz="6" w:space="0" w:color="000000"/>
-              <w:left w:val="single" w:sz="6" w:space="0" w:color="000000"/>
-              <w:bottom w:val="single" w:sz="6" w:space="0" w:color="000000"/>
-              <w:right w:val="single" w:sz="6" w:space="0" w:color="000000"/>
-            </w:tcBorders>
-          </w:tcPr>
-          <w:p>
-            <w:pPr>
-              <w:spacing w:after="0" w:line="288" w:lineRule="auto"/>
-              <w:rPr>
-                <w:rFonts w:asciiTheme="majorHAnsi" w:eastAsia="Nunito" w:hAnsiTheme="majorHAnsi" w:cstheme="majorHAnsi"/>
-                <w:sz w:val="24"/>
-                <w:szCs w:val="24"/>
-              </w:rPr>
-            </w:pPr>
-            <w:r>
-              <w:rPr>
-                <w:rFonts w:asciiTheme="majorHAnsi" w:eastAsia="Nunito" w:hAnsiTheme="majorHAnsi" w:cstheme="majorHAnsi"/>
-                <w:sz w:val="24"/>
-                <w:szCs w:val="24"/>
-              </w:rPr>
-              <w:t>Eficiencia</w:t>
-            </w:r>
-          </w:p>
-        </w:tc>
-      </w:tr>
-      <w:tr>
-        <w:tc>
-          <w:tcPr>
-            <w:tcW w:w="1991" w:type="dxa"/>
-            <w:tcBorders>
-              <w:top w:val="single" w:sz="6" w:space="0" w:color="000000"/>
-              <w:left w:val="single" w:sz="6" w:space="0" w:color="000000"/>
-              <w:bottom w:val="single" w:sz="6" w:space="0" w:color="000000"/>
-              <w:right w:val="single" w:sz="6" w:space="0" w:color="000000"/>
-            </w:tcBorders>
-          </w:tcPr>
-          <w:p>
-            <w:pPr>
-              <w:spacing w:after="0" w:line="288" w:lineRule="auto"/>
-              <w:rPr>
-                <w:rFonts w:asciiTheme="majorHAnsi" w:eastAsia="Nunito" w:hAnsiTheme="majorHAnsi" w:cstheme="majorHAnsi"/>
-                <w:sz w:val="24"/>
-                <w:szCs w:val="24"/>
-              </w:rPr>
-            </w:pPr>
-            <w:r>
-              <w:rPr>
-                <w:rFonts w:asciiTheme="majorHAnsi" w:eastAsia="Nunito" w:hAnsiTheme="majorHAnsi" w:cstheme="majorHAnsi"/>
-                <w:b/>
-                <w:sz w:val="24"/>
-                <w:szCs w:val="24"/>
-              </w:rPr>
-              <w:t>Descripción</w:t>
-            </w:r>
-          </w:p>
-        </w:tc>
-        <w:tc>
-          <w:tcPr>
-            <w:tcW w:w="7654" w:type="dxa"/>
-            <w:tcBorders>
-              <w:top w:val="single" w:sz="6" w:space="0" w:color="000000"/>
-              <w:left w:val="single" w:sz="6" w:space="0" w:color="000000"/>
-              <w:bottom w:val="single" w:sz="6" w:space="0" w:color="000000"/>
-              <w:right w:val="single" w:sz="6" w:space="0" w:color="000000"/>
-            </w:tcBorders>
-          </w:tcPr>
-          <w:p>
-            <w:pPr>
-              <w:spacing w:after="0" w:line="288" w:lineRule="auto"/>
-              <w:rPr>
-                <w:rFonts w:asciiTheme="majorHAnsi" w:eastAsia="Nunito" w:hAnsiTheme="majorHAnsi" w:cstheme="majorHAnsi"/>
-                <w:sz w:val="24"/>
-                <w:szCs w:val="24"/>
-              </w:rPr>
-            </w:pPr>
-            <w:r>
-              <w:rPr>
-                <w:rFonts w:asciiTheme="majorHAnsi" w:eastAsia="Nunito" w:hAnsiTheme="majorHAnsi" w:cstheme="majorHAnsi"/>
-                <w:sz w:val="24"/>
-                <w:szCs w:val="24"/>
-              </w:rPr>
-              <w:t>El sistema debe responder de manera veloz.</w:t>
-            </w:r>
-          </w:p>
-        </w:tc>
-      </w:tr>
-      <w:tr>
-        <w:tc>
-          <w:tcPr>
-            <w:tcW w:w="1991" w:type="dxa"/>
-            <w:tcBorders>
-              <w:top w:val="single" w:sz="6" w:space="0" w:color="000000"/>
-              <w:left w:val="single" w:sz="6" w:space="0" w:color="000000"/>
-              <w:bottom w:val="single" w:sz="6" w:space="0" w:color="000000"/>
-              <w:right w:val="single" w:sz="6" w:space="0" w:color="000000"/>
-            </w:tcBorders>
-          </w:tcPr>
-          <w:p>
-            <w:pPr>
-              <w:spacing w:after="0" w:line="288" w:lineRule="auto"/>
-              <w:rPr>
-                <w:rFonts w:asciiTheme="majorHAnsi" w:eastAsia="Nunito" w:hAnsiTheme="majorHAnsi" w:cstheme="majorHAnsi"/>
-                <w:sz w:val="24"/>
-                <w:szCs w:val="24"/>
-              </w:rPr>
-            </w:pPr>
-            <w:r>
-              <w:rPr>
-                <w:rFonts w:asciiTheme="majorHAnsi" w:eastAsia="Nunito" w:hAnsiTheme="majorHAnsi" w:cstheme="majorHAnsi"/>
-                <w:b/>
-                <w:sz w:val="24"/>
-                <w:szCs w:val="24"/>
-              </w:rPr>
-              <w:t>Escala</w:t>
-            </w:r>
-          </w:p>
-        </w:tc>
-        <w:tc>
-          <w:tcPr>
-            <w:tcW w:w="7654" w:type="dxa"/>
-            <w:tcBorders>
-              <w:top w:val="single" w:sz="6" w:space="0" w:color="000000"/>
-              <w:left w:val="single" w:sz="6" w:space="0" w:color="000000"/>
-              <w:bottom w:val="single" w:sz="6" w:space="0" w:color="000000"/>
-              <w:right w:val="single" w:sz="6" w:space="0" w:color="000000"/>
-            </w:tcBorders>
-          </w:tcPr>
-          <w:p>
-            <w:pPr>
-              <w:spacing w:after="0" w:line="288" w:lineRule="auto"/>
-              <w:rPr>
-                <w:rFonts w:asciiTheme="majorHAnsi" w:eastAsia="Nunito" w:hAnsiTheme="majorHAnsi" w:cstheme="majorHAnsi"/>
-                <w:sz w:val="24"/>
-                <w:szCs w:val="24"/>
-              </w:rPr>
-            </w:pPr>
-            <w:r>
-              <w:rPr>
-                <w:rFonts w:asciiTheme="majorHAnsi" w:eastAsia="Nunito" w:hAnsiTheme="majorHAnsi" w:cstheme="majorHAnsi"/>
-                <w:sz w:val="24"/>
-                <w:szCs w:val="24"/>
-              </w:rPr>
-              <w:t xml:space="preserve">Tiempo que se demora el sistema en procesar una acción. </w:t>
-            </w:r>
-          </w:p>
-        </w:tc>
-      </w:tr>
-      <w:tr>
-        <w:tc>
-          <w:tcPr>
-            <w:tcW w:w="1991" w:type="dxa"/>
-            <w:tcBorders>
-              <w:top w:val="single" w:sz="6" w:space="0" w:color="000000"/>
-              <w:left w:val="single" w:sz="6" w:space="0" w:color="000000"/>
-              <w:bottom w:val="single" w:sz="6" w:space="0" w:color="000000"/>
-              <w:right w:val="single" w:sz="6" w:space="0" w:color="000000"/>
-            </w:tcBorders>
-          </w:tcPr>
-          <w:p>
-            <w:pPr>
-              <w:spacing w:after="0" w:line="288" w:lineRule="auto"/>
-              <w:rPr>
-                <w:rFonts w:asciiTheme="majorHAnsi" w:eastAsia="Nunito" w:hAnsiTheme="majorHAnsi" w:cstheme="majorHAnsi"/>
-                <w:sz w:val="24"/>
-                <w:szCs w:val="24"/>
-              </w:rPr>
-            </w:pPr>
-            <w:r>
-              <w:rPr>
-                <w:rFonts w:asciiTheme="majorHAnsi" w:eastAsia="Nunito" w:hAnsiTheme="majorHAnsi" w:cstheme="majorHAnsi"/>
-                <w:b/>
-                <w:sz w:val="24"/>
-                <w:szCs w:val="24"/>
-              </w:rPr>
               <w:t>Test</w:t>
             </w:r>
           </w:p>
@@ -16149,25 +15692,14 @@
                 <w:szCs w:val="24"/>
               </w:rPr>
             </w:pPr>
-            <w:proofErr w:type="spellStart"/>
-            <w:r>
-              <w:rPr>
-                <w:rFonts w:asciiTheme="majorHAnsi" w:eastAsia="Nunito" w:hAnsiTheme="majorHAnsi" w:cstheme="majorHAnsi"/>
-                <w:b/>
-                <w:sz w:val="24"/>
-                <w:szCs w:val="24"/>
-              </w:rPr>
-              <w:t>Req</w:t>
-            </w:r>
-            <w:proofErr w:type="spellEnd"/>
-            <w:r>
-              <w:rPr>
-                <w:rFonts w:asciiTheme="majorHAnsi" w:eastAsia="Nunito" w:hAnsiTheme="majorHAnsi" w:cstheme="majorHAnsi"/>
-                <w:b/>
-                <w:sz w:val="24"/>
-                <w:szCs w:val="24"/>
-              </w:rPr>
-              <w:t>. id</w:t>
+            <w:r>
+              <w:rPr>
+                <w:rFonts w:asciiTheme="majorHAnsi" w:eastAsia="Nunito" w:hAnsiTheme="majorHAnsi" w:cstheme="majorHAnsi"/>
+                <w:b/>
+                <w:sz w:val="24"/>
+                <w:szCs w:val="24"/>
+              </w:rPr>
+              <w:t>Req. id</w:t>
             </w:r>
           </w:p>
         </w:tc>
@@ -16823,25 +16355,14 @@
                 <w:szCs w:val="24"/>
               </w:rPr>
             </w:pPr>
-            <w:proofErr w:type="spellStart"/>
-            <w:r>
-              <w:rPr>
-                <w:rFonts w:asciiTheme="majorHAnsi" w:eastAsia="Nunito" w:hAnsiTheme="majorHAnsi" w:cstheme="majorHAnsi"/>
-                <w:b/>
-                <w:sz w:val="24"/>
-                <w:szCs w:val="24"/>
-              </w:rPr>
-              <w:t>Req</w:t>
-            </w:r>
-            <w:proofErr w:type="spellEnd"/>
-            <w:r>
-              <w:rPr>
-                <w:rFonts w:asciiTheme="majorHAnsi" w:eastAsia="Nunito" w:hAnsiTheme="majorHAnsi" w:cstheme="majorHAnsi"/>
-                <w:b/>
-                <w:sz w:val="24"/>
-                <w:szCs w:val="24"/>
-              </w:rPr>
-              <w:t>. id</w:t>
+            <w:r>
+              <w:rPr>
+                <w:rFonts w:asciiTheme="majorHAnsi" w:eastAsia="Nunito" w:hAnsiTheme="majorHAnsi" w:cstheme="majorHAnsi"/>
+                <w:b/>
+                <w:sz w:val="24"/>
+                <w:szCs w:val="24"/>
+              </w:rPr>
+              <w:t>Req. id</w:t>
             </w:r>
           </w:p>
         </w:tc>
@@ -16963,190 +16484,190 @@
                 <w:sz w:val="24"/>
                 <w:szCs w:val="24"/>
               </w:rPr>
+              <w:t>Descripción</w:t>
+            </w:r>
+          </w:p>
+        </w:tc>
+        <w:tc>
+          <w:tcPr>
+            <w:tcW w:w="7654" w:type="dxa"/>
+            <w:tcBorders>
+              <w:top w:val="single" w:sz="6" w:space="0" w:color="000000"/>
+              <w:left w:val="single" w:sz="6" w:space="0" w:color="000000"/>
+              <w:bottom w:val="single" w:sz="6" w:space="0" w:color="000000"/>
+              <w:right w:val="single" w:sz="6" w:space="0" w:color="000000"/>
+            </w:tcBorders>
+          </w:tcPr>
+          <w:p>
+            <w:pPr>
+              <w:spacing w:after="0" w:line="288" w:lineRule="auto"/>
+              <w:rPr>
+                <w:rFonts w:asciiTheme="majorHAnsi" w:eastAsia="Nunito" w:hAnsiTheme="majorHAnsi" w:cstheme="majorHAnsi"/>
+                <w:sz w:val="24"/>
+                <w:szCs w:val="24"/>
+              </w:rPr>
+            </w:pPr>
+            <w:r>
+              <w:rPr>
+                <w:rFonts w:asciiTheme="majorHAnsi" w:eastAsia="Nunito" w:hAnsiTheme="majorHAnsi" w:cstheme="majorHAnsi"/>
+                <w:sz w:val="24"/>
+                <w:szCs w:val="24"/>
+              </w:rPr>
+              <w:t>El sistema debe ser seguro permitiendo solo a usuarios autorizados acceder al mismo, reforzando la necesidad de contar con contraseñas solidas.</w:t>
+            </w:r>
+          </w:p>
+        </w:tc>
+      </w:tr>
+      <w:tr>
+        <w:tc>
+          <w:tcPr>
+            <w:tcW w:w="1991" w:type="dxa"/>
+            <w:tcBorders>
+              <w:top w:val="single" w:sz="6" w:space="0" w:color="000000"/>
+              <w:left w:val="single" w:sz="6" w:space="0" w:color="000000"/>
+              <w:bottom w:val="single" w:sz="6" w:space="0" w:color="000000"/>
+              <w:right w:val="single" w:sz="6" w:space="0" w:color="000000"/>
+            </w:tcBorders>
+          </w:tcPr>
+          <w:p>
+            <w:pPr>
+              <w:spacing w:after="0" w:line="288" w:lineRule="auto"/>
+              <w:rPr>
+                <w:rFonts w:asciiTheme="majorHAnsi" w:eastAsia="Nunito" w:hAnsiTheme="majorHAnsi" w:cstheme="majorHAnsi"/>
+                <w:sz w:val="24"/>
+                <w:szCs w:val="24"/>
+              </w:rPr>
+            </w:pPr>
+            <w:r>
+              <w:rPr>
+                <w:rFonts w:asciiTheme="majorHAnsi" w:eastAsia="Nunito" w:hAnsiTheme="majorHAnsi" w:cstheme="majorHAnsi"/>
+                <w:b/>
+                <w:sz w:val="24"/>
+                <w:szCs w:val="24"/>
+              </w:rPr>
+              <w:t>Escala</w:t>
+            </w:r>
+          </w:p>
+        </w:tc>
+        <w:tc>
+          <w:tcPr>
+            <w:tcW w:w="7654" w:type="dxa"/>
+            <w:tcBorders>
+              <w:top w:val="single" w:sz="6" w:space="0" w:color="000000"/>
+              <w:left w:val="single" w:sz="6" w:space="0" w:color="000000"/>
+              <w:bottom w:val="single" w:sz="6" w:space="0" w:color="000000"/>
+              <w:right w:val="single" w:sz="6" w:space="0" w:color="000000"/>
+            </w:tcBorders>
+          </w:tcPr>
+          <w:p>
+            <w:pPr>
+              <w:spacing w:after="0" w:line="288" w:lineRule="auto"/>
+              <w:rPr>
+                <w:rFonts w:asciiTheme="majorHAnsi" w:eastAsia="Nunito" w:hAnsiTheme="majorHAnsi" w:cstheme="majorHAnsi"/>
+                <w:sz w:val="24"/>
+                <w:szCs w:val="24"/>
+              </w:rPr>
+            </w:pPr>
+            <w:r>
+              <w:rPr>
+                <w:rFonts w:asciiTheme="majorHAnsi" w:eastAsia="Nunito" w:hAnsiTheme="majorHAnsi" w:cstheme="majorHAnsi"/>
+                <w:sz w:val="24"/>
+                <w:szCs w:val="24"/>
+              </w:rPr>
+              <w:t xml:space="preserve">Tiempo de descubrimiento de una clave. </w:t>
+            </w:r>
+          </w:p>
+        </w:tc>
+      </w:tr>
+      <w:tr>
+        <w:tc>
+          <w:tcPr>
+            <w:tcW w:w="1991" w:type="dxa"/>
+            <w:tcBorders>
+              <w:top w:val="single" w:sz="6" w:space="0" w:color="000000"/>
+              <w:left w:val="single" w:sz="6" w:space="0" w:color="000000"/>
+              <w:bottom w:val="single" w:sz="6" w:space="0" w:color="000000"/>
+              <w:right w:val="single" w:sz="6" w:space="0" w:color="000000"/>
+            </w:tcBorders>
+          </w:tcPr>
+          <w:p>
+            <w:pPr>
+              <w:spacing w:after="0" w:line="288" w:lineRule="auto"/>
+              <w:rPr>
+                <w:rFonts w:asciiTheme="majorHAnsi" w:eastAsia="Nunito" w:hAnsiTheme="majorHAnsi" w:cstheme="majorHAnsi"/>
+                <w:sz w:val="24"/>
+                <w:szCs w:val="24"/>
+              </w:rPr>
+            </w:pPr>
+            <w:r>
+              <w:rPr>
+                <w:rFonts w:asciiTheme="majorHAnsi" w:eastAsia="Nunito" w:hAnsiTheme="majorHAnsi" w:cstheme="majorHAnsi"/>
+                <w:b/>
+                <w:sz w:val="24"/>
+                <w:szCs w:val="24"/>
+              </w:rPr>
+              <w:t>Test</w:t>
+            </w:r>
+          </w:p>
+        </w:tc>
+        <w:tc>
+          <w:tcPr>
+            <w:tcW w:w="7654" w:type="dxa"/>
+            <w:tcBorders>
+              <w:top w:val="single" w:sz="6" w:space="0" w:color="000000"/>
+              <w:left w:val="single" w:sz="6" w:space="0" w:color="000000"/>
+              <w:bottom w:val="single" w:sz="6" w:space="0" w:color="000000"/>
+              <w:right w:val="single" w:sz="6" w:space="0" w:color="000000"/>
+            </w:tcBorders>
+          </w:tcPr>
+          <w:p>
+            <w:pPr>
+              <w:spacing w:after="0" w:line="288" w:lineRule="auto"/>
+              <w:rPr>
+                <w:rFonts w:asciiTheme="majorHAnsi" w:eastAsia="Nunito" w:hAnsiTheme="majorHAnsi" w:cstheme="majorHAnsi"/>
+                <w:sz w:val="24"/>
+                <w:szCs w:val="24"/>
+              </w:rPr>
+            </w:pPr>
+            <w:r>
+              <w:rPr>
+                <w:rFonts w:asciiTheme="majorHAnsi" w:eastAsia="Nunito" w:hAnsiTheme="majorHAnsi" w:cstheme="majorHAnsi"/>
+                <w:sz w:val="24"/>
+                <w:szCs w:val="24"/>
+              </w:rPr>
+              <w:t>Simulaciones de descubrimiento de contraseñas sugeridas.</w:t>
+            </w:r>
+          </w:p>
+        </w:tc>
+      </w:tr>
+      <w:tr>
+        <w:tc>
+          <w:tcPr>
+            <w:tcW w:w="1991" w:type="dxa"/>
+            <w:tcBorders>
+              <w:top w:val="single" w:sz="6" w:space="0" w:color="000000"/>
+              <w:left w:val="single" w:sz="6" w:space="0" w:color="000000"/>
+              <w:bottom w:val="single" w:sz="6" w:space="0" w:color="000000"/>
+              <w:right w:val="single" w:sz="6" w:space="0" w:color="000000"/>
+            </w:tcBorders>
+          </w:tcPr>
+          <w:p>
+            <w:pPr>
+              <w:spacing w:after="0" w:line="288" w:lineRule="auto"/>
+              <w:rPr>
+                <w:rFonts w:asciiTheme="majorHAnsi" w:eastAsia="Nunito" w:hAnsiTheme="majorHAnsi" w:cstheme="majorHAnsi"/>
+                <w:sz w:val="24"/>
+                <w:szCs w:val="24"/>
+              </w:rPr>
+            </w:pPr>
+            <w:r>
+              <w:rPr>
+                <w:rFonts w:asciiTheme="majorHAnsi" w:eastAsia="Nunito" w:hAnsiTheme="majorHAnsi" w:cstheme="majorHAnsi"/>
+                <w:b/>
+                <w:sz w:val="24"/>
+                <w:szCs w:val="24"/>
+              </w:rPr>
               <w:lastRenderedPageBreak/>
-              <w:t>Descripción</w:t>
-            </w:r>
-          </w:p>
-        </w:tc>
-        <w:tc>
-          <w:tcPr>
-            <w:tcW w:w="7654" w:type="dxa"/>
-            <w:tcBorders>
-              <w:top w:val="single" w:sz="6" w:space="0" w:color="000000"/>
-              <w:left w:val="single" w:sz="6" w:space="0" w:color="000000"/>
-              <w:bottom w:val="single" w:sz="6" w:space="0" w:color="000000"/>
-              <w:right w:val="single" w:sz="6" w:space="0" w:color="000000"/>
-            </w:tcBorders>
-          </w:tcPr>
-          <w:p>
-            <w:pPr>
-              <w:spacing w:after="0" w:line="288" w:lineRule="auto"/>
-              <w:rPr>
-                <w:rFonts w:asciiTheme="majorHAnsi" w:eastAsia="Nunito" w:hAnsiTheme="majorHAnsi" w:cstheme="majorHAnsi"/>
-                <w:sz w:val="24"/>
-                <w:szCs w:val="24"/>
-              </w:rPr>
-            </w:pPr>
-            <w:r>
-              <w:rPr>
-                <w:rFonts w:asciiTheme="majorHAnsi" w:eastAsia="Nunito" w:hAnsiTheme="majorHAnsi" w:cstheme="majorHAnsi"/>
-                <w:sz w:val="24"/>
-                <w:szCs w:val="24"/>
-              </w:rPr>
-              <w:t>El sistema debe ser seguro permitiendo solo a usuarios autorizados acceder al mismo, reforzando la necesidad de contar con contraseñas solidas.</w:t>
-            </w:r>
-          </w:p>
-        </w:tc>
-      </w:tr>
-      <w:tr>
-        <w:tc>
-          <w:tcPr>
-            <w:tcW w:w="1991" w:type="dxa"/>
-            <w:tcBorders>
-              <w:top w:val="single" w:sz="6" w:space="0" w:color="000000"/>
-              <w:left w:val="single" w:sz="6" w:space="0" w:color="000000"/>
-              <w:bottom w:val="single" w:sz="6" w:space="0" w:color="000000"/>
-              <w:right w:val="single" w:sz="6" w:space="0" w:color="000000"/>
-            </w:tcBorders>
-          </w:tcPr>
-          <w:p>
-            <w:pPr>
-              <w:spacing w:after="0" w:line="288" w:lineRule="auto"/>
-              <w:rPr>
-                <w:rFonts w:asciiTheme="majorHAnsi" w:eastAsia="Nunito" w:hAnsiTheme="majorHAnsi" w:cstheme="majorHAnsi"/>
-                <w:sz w:val="24"/>
-                <w:szCs w:val="24"/>
-              </w:rPr>
-            </w:pPr>
-            <w:r>
-              <w:rPr>
-                <w:rFonts w:asciiTheme="majorHAnsi" w:eastAsia="Nunito" w:hAnsiTheme="majorHAnsi" w:cstheme="majorHAnsi"/>
-                <w:b/>
-                <w:sz w:val="24"/>
-                <w:szCs w:val="24"/>
-              </w:rPr>
-              <w:t>Escala</w:t>
-            </w:r>
-          </w:p>
-        </w:tc>
-        <w:tc>
-          <w:tcPr>
-            <w:tcW w:w="7654" w:type="dxa"/>
-            <w:tcBorders>
-              <w:top w:val="single" w:sz="6" w:space="0" w:color="000000"/>
-              <w:left w:val="single" w:sz="6" w:space="0" w:color="000000"/>
-              <w:bottom w:val="single" w:sz="6" w:space="0" w:color="000000"/>
-              <w:right w:val="single" w:sz="6" w:space="0" w:color="000000"/>
-            </w:tcBorders>
-          </w:tcPr>
-          <w:p>
-            <w:pPr>
-              <w:spacing w:after="0" w:line="288" w:lineRule="auto"/>
-              <w:rPr>
-                <w:rFonts w:asciiTheme="majorHAnsi" w:eastAsia="Nunito" w:hAnsiTheme="majorHAnsi" w:cstheme="majorHAnsi"/>
-                <w:sz w:val="24"/>
-                <w:szCs w:val="24"/>
-              </w:rPr>
-            </w:pPr>
-            <w:r>
-              <w:rPr>
-                <w:rFonts w:asciiTheme="majorHAnsi" w:eastAsia="Nunito" w:hAnsiTheme="majorHAnsi" w:cstheme="majorHAnsi"/>
-                <w:sz w:val="24"/>
-                <w:szCs w:val="24"/>
-              </w:rPr>
-              <w:t xml:space="preserve">Tiempo de descubrimiento de una clave. </w:t>
-            </w:r>
-          </w:p>
-        </w:tc>
-      </w:tr>
-      <w:tr>
-        <w:tc>
-          <w:tcPr>
-            <w:tcW w:w="1991" w:type="dxa"/>
-            <w:tcBorders>
-              <w:top w:val="single" w:sz="6" w:space="0" w:color="000000"/>
-              <w:left w:val="single" w:sz="6" w:space="0" w:color="000000"/>
-              <w:bottom w:val="single" w:sz="6" w:space="0" w:color="000000"/>
-              <w:right w:val="single" w:sz="6" w:space="0" w:color="000000"/>
-            </w:tcBorders>
-          </w:tcPr>
-          <w:p>
-            <w:pPr>
-              <w:spacing w:after="0" w:line="288" w:lineRule="auto"/>
-              <w:rPr>
-                <w:rFonts w:asciiTheme="majorHAnsi" w:eastAsia="Nunito" w:hAnsiTheme="majorHAnsi" w:cstheme="majorHAnsi"/>
-                <w:sz w:val="24"/>
-                <w:szCs w:val="24"/>
-              </w:rPr>
-            </w:pPr>
-            <w:r>
-              <w:rPr>
-                <w:rFonts w:asciiTheme="majorHAnsi" w:eastAsia="Nunito" w:hAnsiTheme="majorHAnsi" w:cstheme="majorHAnsi"/>
-                <w:b/>
-                <w:sz w:val="24"/>
-                <w:szCs w:val="24"/>
-              </w:rPr>
-              <w:t>Test</w:t>
-            </w:r>
-          </w:p>
-        </w:tc>
-        <w:tc>
-          <w:tcPr>
-            <w:tcW w:w="7654" w:type="dxa"/>
-            <w:tcBorders>
-              <w:top w:val="single" w:sz="6" w:space="0" w:color="000000"/>
-              <w:left w:val="single" w:sz="6" w:space="0" w:color="000000"/>
-              <w:bottom w:val="single" w:sz="6" w:space="0" w:color="000000"/>
-              <w:right w:val="single" w:sz="6" w:space="0" w:color="000000"/>
-            </w:tcBorders>
-          </w:tcPr>
-          <w:p>
-            <w:pPr>
-              <w:spacing w:after="0" w:line="288" w:lineRule="auto"/>
-              <w:rPr>
-                <w:rFonts w:asciiTheme="majorHAnsi" w:eastAsia="Nunito" w:hAnsiTheme="majorHAnsi" w:cstheme="majorHAnsi"/>
-                <w:sz w:val="24"/>
-                <w:szCs w:val="24"/>
-              </w:rPr>
-            </w:pPr>
-            <w:r>
-              <w:rPr>
-                <w:rFonts w:asciiTheme="majorHAnsi" w:eastAsia="Nunito" w:hAnsiTheme="majorHAnsi" w:cstheme="majorHAnsi"/>
-                <w:sz w:val="24"/>
-                <w:szCs w:val="24"/>
-              </w:rPr>
-              <w:t>Simulaciones de descubrimiento de contraseñas sugeridas.</w:t>
-            </w:r>
-          </w:p>
-        </w:tc>
-      </w:tr>
-      <w:tr>
-        <w:tc>
-          <w:tcPr>
-            <w:tcW w:w="1991" w:type="dxa"/>
-            <w:tcBorders>
-              <w:top w:val="single" w:sz="6" w:space="0" w:color="000000"/>
-              <w:left w:val="single" w:sz="6" w:space="0" w:color="000000"/>
-              <w:bottom w:val="single" w:sz="6" w:space="0" w:color="000000"/>
-              <w:right w:val="single" w:sz="6" w:space="0" w:color="000000"/>
-            </w:tcBorders>
-          </w:tcPr>
-          <w:p>
-            <w:pPr>
-              <w:spacing w:after="0" w:line="288" w:lineRule="auto"/>
-              <w:rPr>
-                <w:rFonts w:asciiTheme="majorHAnsi" w:eastAsia="Nunito" w:hAnsiTheme="majorHAnsi" w:cstheme="majorHAnsi"/>
-                <w:sz w:val="24"/>
-                <w:szCs w:val="24"/>
-              </w:rPr>
-            </w:pPr>
-            <w:r>
-              <w:rPr>
-                <w:rFonts w:asciiTheme="majorHAnsi" w:eastAsia="Nunito" w:hAnsiTheme="majorHAnsi" w:cstheme="majorHAnsi"/>
-                <w:b/>
-                <w:sz w:val="24"/>
-                <w:szCs w:val="24"/>
-              </w:rPr>
               <w:t>Peor caso</w:t>
             </w:r>
           </w:p>

</xml_diff>